<commit_message>
Added microstepping control functionality.
</commit_message>
<xml_diff>
--- a/DOC/Pinout.docx
+++ b/DOC/Pinout.docx
@@ -27,7 +27,13 @@
               <w:rPr>
                 <w:b/>
               </w:rPr>
-              <w:t>Stepper 1</w:t>
+              <w:t xml:space="preserve">Stepper </w:t>
+            </w:r>
+            <w:r>
+              <w:rPr>
+                <w:b/>
+              </w:rPr>
+              <w:t>0</w:t>
             </w:r>
           </w:p>
         </w:tc>
@@ -135,21 +141,47 @@
           <w:tcPr>
             <w:tcW w:w="4675" w:type="dxa"/>
           </w:tcPr>
-          <w:p/>
-        </w:tc>
-        <w:tc>
-          <w:tcPr>
-            <w:tcW w:w="4675" w:type="dxa"/>
-          </w:tcPr>
-          <w:p/>
-        </w:tc>
-      </w:tr>
-      <w:tr>
-        <w:tc>
-          <w:tcPr>
-            <w:tcW w:w="4675" w:type="dxa"/>
-          </w:tcPr>
-          <w:p/>
+          <w:p>
+            <w:r>
+              <w:t>M0</w:t>
+            </w:r>
+          </w:p>
+        </w:tc>
+        <w:tc>
+          <w:tcPr>
+            <w:tcW w:w="4675" w:type="dxa"/>
+          </w:tcPr>
+          <w:p/>
+        </w:tc>
+      </w:tr>
+      <w:tr>
+        <w:tc>
+          <w:tcPr>
+            <w:tcW w:w="4675" w:type="dxa"/>
+          </w:tcPr>
+          <w:p>
+            <w:r>
+              <w:t>M1</w:t>
+            </w:r>
+          </w:p>
+        </w:tc>
+        <w:tc>
+          <w:tcPr>
+            <w:tcW w:w="4675" w:type="dxa"/>
+          </w:tcPr>
+          <w:p/>
+        </w:tc>
+      </w:tr>
+      <w:tr>
+        <w:tc>
+          <w:tcPr>
+            <w:tcW w:w="4675" w:type="dxa"/>
+          </w:tcPr>
+          <w:p>
+            <w:r>
+              <w:t>M2</w:t>
+            </w:r>
+          </w:p>
         </w:tc>
         <w:tc>
           <w:tcPr>
@@ -192,7 +224,7 @@
               <w:rPr>
                 <w:b/>
               </w:rPr>
-              <w:t>2</w:t>
+              <w:t>1</w:t>
             </w:r>
           </w:p>
         </w:tc>
@@ -262,7 +294,11 @@
           <w:tcPr>
             <w:tcW w:w="4675" w:type="dxa"/>
           </w:tcPr>
-          <w:p/>
+          <w:p>
+            <w:r>
+              <w:t>P6.7</w:t>
+            </w:r>
+          </w:p>
         </w:tc>
       </w:tr>
       <w:tr>
@@ -280,7 +316,11 @@
           <w:tcPr>
             <w:tcW w:w="4675" w:type="dxa"/>
           </w:tcPr>
-          <w:p/>
+          <w:p>
+            <w:r>
+              <w:t>P6.6</w:t>
+            </w:r>
+          </w:p>
         </w:tc>
       </w:tr>
       <w:tr>
@@ -344,7 +384,7 @@
               <w:rPr>
                 <w:b/>
               </w:rPr>
-              <w:t>3</w:t>
+              <w:t>2</w:t>
             </w:r>
           </w:p>
         </w:tc>
@@ -414,7 +454,11 @@
           <w:tcPr>
             <w:tcW w:w="4675" w:type="dxa"/>
           </w:tcPr>
-          <w:p/>
+          <w:p>
+            <w:r>
+              <w:t>P5.1</w:t>
+            </w:r>
+          </w:p>
         </w:tc>
       </w:tr>
       <w:tr>
@@ -432,7 +476,11 @@
           <w:tcPr>
             <w:tcW w:w="4675" w:type="dxa"/>
           </w:tcPr>
-          <w:p/>
+          <w:p>
+            <w:r>
+              <w:t>P2.3</w:t>
+            </w:r>
+          </w:p>
         </w:tc>
       </w:tr>
       <w:tr>
@@ -464,7 +512,6 @@
         </w:tc>
       </w:tr>
     </w:tbl>
-    <w:p/>
     <w:p/>
     <w:tbl>
       <w:tblPr>
@@ -497,7 +544,7 @@
               <w:rPr>
                 <w:b/>
               </w:rPr>
-              <w:t>4</w:t>
+              <w:t>3</w:t>
             </w:r>
           </w:p>
         </w:tc>
@@ -530,96 +577,221 @@
           <w:p>
             <w:r>
               <w:t>P7.5</w:t>
+            </w:r>
+          </w:p>
+        </w:tc>
+      </w:tr>
+      <w:tr>
+        <w:tc>
+          <w:tcPr>
+            <w:tcW w:w="4675" w:type="dxa"/>
+          </w:tcPr>
+          <w:p>
+            <w:r>
+              <w:t>DIR</w:t>
+            </w:r>
+          </w:p>
+        </w:tc>
+        <w:tc>
+          <w:tcPr>
+            <w:tcW w:w="4675" w:type="dxa"/>
+          </w:tcPr>
+          <w:p/>
+        </w:tc>
+      </w:tr>
+      <w:tr>
+        <w:tc>
+          <w:tcPr>
+            <w:tcW w:w="4675" w:type="dxa"/>
+          </w:tcPr>
+          <w:p>
+            <w:r>
+              <w:t>SLEEP</w:t>
+            </w:r>
+          </w:p>
+        </w:tc>
+        <w:tc>
+          <w:tcPr>
+            <w:tcW w:w="4675" w:type="dxa"/>
+          </w:tcPr>
+          <w:p/>
+        </w:tc>
+      </w:tr>
+      <w:tr>
+        <w:tc>
+          <w:tcPr>
+            <w:tcW w:w="4675" w:type="dxa"/>
+          </w:tcPr>
+          <w:p>
+            <w:r>
+              <w:t>RESET</w:t>
+            </w:r>
+          </w:p>
+        </w:tc>
+        <w:tc>
+          <w:tcPr>
+            <w:tcW w:w="4675" w:type="dxa"/>
+          </w:tcPr>
+          <w:p/>
+        </w:tc>
+      </w:tr>
+      <w:tr>
+        <w:tc>
+          <w:tcPr>
+            <w:tcW w:w="4675" w:type="dxa"/>
+          </w:tcPr>
+          <w:p/>
+        </w:tc>
+        <w:tc>
+          <w:tcPr>
+            <w:tcW w:w="4675" w:type="dxa"/>
+          </w:tcPr>
+          <w:p/>
+        </w:tc>
+      </w:tr>
+      <w:tr>
+        <w:tc>
+          <w:tcPr>
+            <w:tcW w:w="4675" w:type="dxa"/>
+          </w:tcPr>
+          <w:p/>
+        </w:tc>
+        <w:tc>
+          <w:tcPr>
+            <w:tcW w:w="4675" w:type="dxa"/>
+          </w:tcPr>
+          <w:p/>
+        </w:tc>
+      </w:tr>
+    </w:tbl>
+    <w:p/>
+    <w:tbl>
+      <w:tblPr>
+        <w:tblStyle w:val="TableGrid"/>
+        <w:tblW w:w="0" w:type="auto"/>
+        <w:tblLook w:val="04A0" w:firstRow="1" w:lastRow="0" w:firstColumn="1" w:lastColumn="0" w:noHBand="0" w:noVBand="1"/>
+      </w:tblPr>
+      <w:tblGrid>
+        <w:gridCol w:w="4675"/>
+        <w:gridCol w:w="4675"/>
+      </w:tblGrid>
+      <w:tr>
+        <w:tc>
+          <w:tcPr>
+            <w:tcW w:w="4675" w:type="dxa"/>
+          </w:tcPr>
+          <w:p>
+            <w:pPr>
+              <w:rPr>
+                <w:b/>
+              </w:rPr>
+            </w:pPr>
+            <w:r>
+              <w:rPr>
+                <w:b/>
+              </w:rPr>
+              <w:t>LEDs</w:t>
+            </w:r>
+          </w:p>
+        </w:tc>
+        <w:tc>
+          <w:tcPr>
+            <w:tcW w:w="4675" w:type="dxa"/>
+          </w:tcPr>
+          <w:p/>
+        </w:tc>
+      </w:tr>
+      <w:tr>
+        <w:tc>
+          <w:tcPr>
+            <w:tcW w:w="4675" w:type="dxa"/>
+          </w:tcPr>
+          <w:p>
+            <w:r>
+              <w:t>General purpose LED</w:t>
+            </w:r>
+          </w:p>
+        </w:tc>
+        <w:tc>
+          <w:tcPr>
+            <w:tcW w:w="4675" w:type="dxa"/>
+          </w:tcPr>
+          <w:p>
+            <w:r>
+              <w:t>P1.0</w:t>
+            </w:r>
+          </w:p>
+        </w:tc>
+      </w:tr>
+      <w:tr>
+        <w:tc>
+          <w:tcPr>
+            <w:tcW w:w="4675" w:type="dxa"/>
+          </w:tcPr>
+          <w:p>
+            <w:r>
+              <w:t>Red LED</w:t>
+            </w:r>
+          </w:p>
+        </w:tc>
+        <w:tc>
+          <w:tcPr>
+            <w:tcW w:w="4675" w:type="dxa"/>
+          </w:tcPr>
+          <w:p>
+            <w:r>
+              <w:t>P2.0</w:t>
+            </w:r>
+          </w:p>
+        </w:tc>
+      </w:tr>
+      <w:tr>
+        <w:tc>
+          <w:tcPr>
+            <w:tcW w:w="4675" w:type="dxa"/>
+          </w:tcPr>
+          <w:p>
+            <w:r>
+              <w:t>Green LED</w:t>
+            </w:r>
+          </w:p>
+        </w:tc>
+        <w:tc>
+          <w:tcPr>
+            <w:tcW w:w="4675" w:type="dxa"/>
+          </w:tcPr>
+          <w:p>
+            <w:r>
+              <w:t>P2.1</w:t>
+            </w:r>
+          </w:p>
+        </w:tc>
+      </w:tr>
+      <w:tr>
+        <w:tc>
+          <w:tcPr>
+            <w:tcW w:w="4675" w:type="dxa"/>
+          </w:tcPr>
+          <w:p>
+            <w:r>
+              <w:t>Blue LED</w:t>
+            </w:r>
+          </w:p>
+        </w:tc>
+        <w:tc>
+          <w:tcPr>
+            <w:tcW w:w="4675" w:type="dxa"/>
+          </w:tcPr>
+          <w:p>
+            <w:r>
+              <w:t>P2.2</w:t>
             </w:r>
             <w:bookmarkStart w:id="0" w:name="_GoBack"/>
             <w:bookmarkEnd w:id="0"/>
           </w:p>
         </w:tc>
       </w:tr>
-      <w:tr>
-        <w:tc>
-          <w:tcPr>
-            <w:tcW w:w="4675" w:type="dxa"/>
-          </w:tcPr>
-          <w:p>
-            <w:r>
-              <w:t>DIR</w:t>
-            </w:r>
-          </w:p>
-        </w:tc>
-        <w:tc>
-          <w:tcPr>
-            <w:tcW w:w="4675" w:type="dxa"/>
-          </w:tcPr>
-          <w:p/>
-        </w:tc>
-      </w:tr>
-      <w:tr>
-        <w:tc>
-          <w:tcPr>
-            <w:tcW w:w="4675" w:type="dxa"/>
-          </w:tcPr>
-          <w:p>
-            <w:r>
-              <w:t>SLEEP</w:t>
-            </w:r>
-          </w:p>
-        </w:tc>
-        <w:tc>
-          <w:tcPr>
-            <w:tcW w:w="4675" w:type="dxa"/>
-          </w:tcPr>
-          <w:p/>
-        </w:tc>
-      </w:tr>
-      <w:tr>
-        <w:tc>
-          <w:tcPr>
-            <w:tcW w:w="4675" w:type="dxa"/>
-          </w:tcPr>
-          <w:p>
-            <w:r>
-              <w:t>RESET</w:t>
-            </w:r>
-          </w:p>
-        </w:tc>
-        <w:tc>
-          <w:tcPr>
-            <w:tcW w:w="4675" w:type="dxa"/>
-          </w:tcPr>
-          <w:p/>
-        </w:tc>
-      </w:tr>
-      <w:tr>
-        <w:tc>
-          <w:tcPr>
-            <w:tcW w:w="4675" w:type="dxa"/>
-          </w:tcPr>
-          <w:p/>
-        </w:tc>
-        <w:tc>
-          <w:tcPr>
-            <w:tcW w:w="4675" w:type="dxa"/>
-          </w:tcPr>
-          <w:p/>
-        </w:tc>
-      </w:tr>
-      <w:tr>
-        <w:tc>
-          <w:tcPr>
-            <w:tcW w:w="4675" w:type="dxa"/>
-          </w:tcPr>
-          <w:p/>
-        </w:tc>
-        <w:tc>
-          <w:tcPr>
-            <w:tcW w:w="4675" w:type="dxa"/>
-          </w:tcPr>
-          <w:p/>
-        </w:tc>
-      </w:tr>
     </w:tbl>
-    <w:p/>
     <w:p/>
     <w:sectPr>
       <w:pgSz w:w="12240" w:h="15840"/>

</xml_diff>

<commit_message>
Added microstepping controls to other stepper motors.
</commit_message>
<xml_diff>
--- a/DOC/Pinout.docx
+++ b/DOC/Pinout.docx
@@ -142,7 +142,15 @@
             <w:tcW w:w="4675" w:type="dxa"/>
           </w:tcPr>
           <w:p>
-            <w:r>
+            <w:pPr>
+              <w:rPr>
+                <w:highlight w:val="yellow"/>
+              </w:rPr>
+            </w:pPr>
+            <w:r>
+              <w:rPr>
+                <w:highlight w:val="yellow"/>
+              </w:rPr>
               <w:t>M0</w:t>
             </w:r>
           </w:p>
@@ -151,16 +159,36 @@
           <w:tcPr>
             <w:tcW w:w="4675" w:type="dxa"/>
           </w:tcPr>
-          <w:p/>
-        </w:tc>
-      </w:tr>
-      <w:tr>
-        <w:tc>
-          <w:tcPr>
-            <w:tcW w:w="4675" w:type="dxa"/>
-          </w:tcPr>
-          <w:p>
-            <w:r>
+          <w:p>
+            <w:pPr>
+              <w:rPr>
+                <w:highlight w:val="yellow"/>
+              </w:rPr>
+            </w:pPr>
+            <w:r>
+              <w:rPr>
+                <w:highlight w:val="yellow"/>
+              </w:rPr>
+              <w:t>P3.0</w:t>
+            </w:r>
+          </w:p>
+        </w:tc>
+      </w:tr>
+      <w:tr>
+        <w:tc>
+          <w:tcPr>
+            <w:tcW w:w="4675" w:type="dxa"/>
+          </w:tcPr>
+          <w:p>
+            <w:pPr>
+              <w:rPr>
+                <w:highlight w:val="yellow"/>
+              </w:rPr>
+            </w:pPr>
+            <w:r>
+              <w:rPr>
+                <w:highlight w:val="yellow"/>
+              </w:rPr>
               <w:t>M1</w:t>
             </w:r>
           </w:p>
@@ -169,16 +197,36 @@
           <w:tcPr>
             <w:tcW w:w="4675" w:type="dxa"/>
           </w:tcPr>
-          <w:p/>
-        </w:tc>
-      </w:tr>
-      <w:tr>
-        <w:tc>
-          <w:tcPr>
-            <w:tcW w:w="4675" w:type="dxa"/>
-          </w:tcPr>
-          <w:p>
-            <w:r>
+          <w:p>
+            <w:pPr>
+              <w:rPr>
+                <w:highlight w:val="yellow"/>
+              </w:rPr>
+            </w:pPr>
+            <w:r>
+              <w:rPr>
+                <w:highlight w:val="yellow"/>
+              </w:rPr>
+              <w:t>P2.5</w:t>
+            </w:r>
+          </w:p>
+        </w:tc>
+      </w:tr>
+      <w:tr>
+        <w:tc>
+          <w:tcPr>
+            <w:tcW w:w="4675" w:type="dxa"/>
+          </w:tcPr>
+          <w:p>
+            <w:pPr>
+              <w:rPr>
+                <w:highlight w:val="yellow"/>
+              </w:rPr>
+            </w:pPr>
+            <w:r>
+              <w:rPr>
+                <w:highlight w:val="yellow"/>
+              </w:rPr>
               <w:t>M2</w:t>
             </w:r>
           </w:p>
@@ -187,7 +235,19 @@
           <w:tcPr>
             <w:tcW w:w="4675" w:type="dxa"/>
           </w:tcPr>
-          <w:p/>
+          <w:p>
+            <w:pPr>
+              <w:rPr>
+                <w:highlight w:val="yellow"/>
+              </w:rPr>
+            </w:pPr>
+            <w:r>
+              <w:rPr>
+                <w:highlight w:val="yellow"/>
+              </w:rPr>
+              <w:t>P1.6</w:t>
+            </w:r>
+          </w:p>
         </w:tc>
       </w:tr>
     </w:tbl>
@@ -328,27 +388,113 @@
           <w:tcPr>
             <w:tcW w:w="4675" w:type="dxa"/>
           </w:tcPr>
-          <w:p/>
-        </w:tc>
-        <w:tc>
-          <w:tcPr>
-            <w:tcW w:w="4675" w:type="dxa"/>
-          </w:tcPr>
-          <w:p/>
-        </w:tc>
-      </w:tr>
-      <w:tr>
-        <w:tc>
-          <w:tcPr>
-            <w:tcW w:w="4675" w:type="dxa"/>
-          </w:tcPr>
-          <w:p/>
-        </w:tc>
-        <w:tc>
-          <w:tcPr>
-            <w:tcW w:w="4675" w:type="dxa"/>
-          </w:tcPr>
-          <w:p/>
+          <w:p>
+            <w:pPr>
+              <w:rPr>
+                <w:highlight w:val="yellow"/>
+              </w:rPr>
+            </w:pPr>
+            <w:r>
+              <w:rPr>
+                <w:highlight w:val="yellow"/>
+              </w:rPr>
+              <w:t>M0</w:t>
+            </w:r>
+          </w:p>
+        </w:tc>
+        <w:tc>
+          <w:tcPr>
+            <w:tcW w:w="4675" w:type="dxa"/>
+          </w:tcPr>
+          <w:p>
+            <w:pPr>
+              <w:rPr>
+                <w:highlight w:val="yellow"/>
+              </w:rPr>
+            </w:pPr>
+            <w:r>
+              <w:rPr>
+                <w:highlight w:val="yellow"/>
+              </w:rPr>
+              <w:t>P3.7</w:t>
+            </w:r>
+          </w:p>
+        </w:tc>
+      </w:tr>
+      <w:tr>
+        <w:tc>
+          <w:tcPr>
+            <w:tcW w:w="4675" w:type="dxa"/>
+          </w:tcPr>
+          <w:p>
+            <w:pPr>
+              <w:rPr>
+                <w:highlight w:val="yellow"/>
+              </w:rPr>
+            </w:pPr>
+            <w:r>
+              <w:rPr>
+                <w:highlight w:val="yellow"/>
+              </w:rPr>
+              <w:t>M1</w:t>
+            </w:r>
+          </w:p>
+        </w:tc>
+        <w:tc>
+          <w:tcPr>
+            <w:tcW w:w="4675" w:type="dxa"/>
+          </w:tcPr>
+          <w:p>
+            <w:pPr>
+              <w:rPr>
+                <w:highlight w:val="yellow"/>
+              </w:rPr>
+            </w:pPr>
+            <w:r>
+              <w:rPr>
+                <w:highlight w:val="yellow"/>
+              </w:rPr>
+              <w:t>P3.5</w:t>
+            </w:r>
+          </w:p>
+        </w:tc>
+      </w:tr>
+      <w:tr>
+        <w:tc>
+          <w:tcPr>
+            <w:tcW w:w="4675" w:type="dxa"/>
+          </w:tcPr>
+          <w:p>
+            <w:pPr>
+              <w:rPr>
+                <w:highlight w:val="yellow"/>
+              </w:rPr>
+            </w:pPr>
+            <w:r>
+              <w:rPr>
+                <w:highlight w:val="yellow"/>
+              </w:rPr>
+              <w:t>M2</w:t>
+            </w:r>
+          </w:p>
+        </w:tc>
+        <w:tc>
+          <w:tcPr>
+            <w:tcW w:w="4675" w:type="dxa"/>
+          </w:tcPr>
+          <w:p>
+            <w:pPr>
+              <w:rPr>
+                <w:highlight w:val="yellow"/>
+              </w:rPr>
+            </w:pPr>
+            <w:r>
+              <w:rPr>
+                <w:highlight w:val="yellow"/>
+              </w:rPr>
+              <w:t>P3.6</w:t>
+            </w:r>
+          </w:p>
         </w:tc>
       </w:tr>
     </w:tbl>
@@ -488,27 +634,121 @@
           <w:tcPr>
             <w:tcW w:w="4675" w:type="dxa"/>
           </w:tcPr>
-          <w:p/>
-        </w:tc>
-        <w:tc>
-          <w:tcPr>
-            <w:tcW w:w="4675" w:type="dxa"/>
-          </w:tcPr>
-          <w:p/>
-        </w:tc>
-      </w:tr>
-      <w:tr>
-        <w:tc>
-          <w:tcPr>
-            <w:tcW w:w="4675" w:type="dxa"/>
-          </w:tcPr>
-          <w:p/>
-        </w:tc>
-        <w:tc>
-          <w:tcPr>
-            <w:tcW w:w="4675" w:type="dxa"/>
-          </w:tcPr>
-          <w:p/>
+          <w:p>
+            <w:pPr>
+              <w:rPr>
+                <w:highlight w:val="yellow"/>
+              </w:rPr>
+            </w:pPr>
+            <w:r>
+              <w:rPr>
+                <w:highlight w:val="yellow"/>
+              </w:rPr>
+              <w:t>M0</w:t>
+            </w:r>
+          </w:p>
+        </w:tc>
+        <w:tc>
+          <w:tcPr>
+            <w:tcW w:w="4675" w:type="dxa"/>
+          </w:tcPr>
+          <w:p>
+            <w:pPr>
+              <w:rPr>
+                <w:highlight w:val="yellow"/>
+              </w:rPr>
+            </w:pPr>
+            <w:r>
+              <w:rPr>
+                <w:highlight w:val="yellow"/>
+              </w:rPr>
+              <w:t>4.</w:t>
+            </w:r>
+            <w:r>
+              <w:rPr>
+                <w:highlight w:val="yellow"/>
+              </w:rPr>
+              <w:t>5</w:t>
+            </w:r>
+            <w:bookmarkStart w:id="0" w:name="_GoBack"/>
+            <w:bookmarkEnd w:id="0"/>
+          </w:p>
+        </w:tc>
+      </w:tr>
+      <w:tr>
+        <w:tc>
+          <w:tcPr>
+            <w:tcW w:w="4675" w:type="dxa"/>
+          </w:tcPr>
+          <w:p>
+            <w:pPr>
+              <w:rPr>
+                <w:highlight w:val="yellow"/>
+              </w:rPr>
+            </w:pPr>
+            <w:r>
+              <w:rPr>
+                <w:highlight w:val="yellow"/>
+              </w:rPr>
+              <w:t>M1</w:t>
+            </w:r>
+          </w:p>
+        </w:tc>
+        <w:tc>
+          <w:tcPr>
+            <w:tcW w:w="4675" w:type="dxa"/>
+          </w:tcPr>
+          <w:p>
+            <w:pPr>
+              <w:rPr>
+                <w:highlight w:val="yellow"/>
+              </w:rPr>
+            </w:pPr>
+            <w:r>
+              <w:rPr>
+                <w:highlight w:val="yellow"/>
+              </w:rPr>
+              <w:t>5.4</w:t>
+            </w:r>
+          </w:p>
+        </w:tc>
+      </w:tr>
+      <w:tr>
+        <w:tc>
+          <w:tcPr>
+            <w:tcW w:w="4675" w:type="dxa"/>
+          </w:tcPr>
+          <w:p>
+            <w:pPr>
+              <w:rPr>
+                <w:highlight w:val="yellow"/>
+              </w:rPr>
+            </w:pPr>
+            <w:r>
+              <w:rPr>
+                <w:highlight w:val="yellow"/>
+              </w:rPr>
+              <w:t>M2</w:t>
+            </w:r>
+          </w:p>
+        </w:tc>
+        <w:tc>
+          <w:tcPr>
+            <w:tcW w:w="4675" w:type="dxa"/>
+          </w:tcPr>
+          <w:p>
+            <w:pPr>
+              <w:rPr>
+                <w:highlight w:val="yellow"/>
+              </w:rPr>
+            </w:pPr>
+            <w:r>
+              <w:rPr>
+                <w:highlight w:val="yellow"/>
+              </w:rPr>
+              <w:t>5.5</w:t>
+            </w:r>
+          </w:p>
         </w:tc>
       </w:tr>
     </w:tbl>
@@ -786,8 +1026,6 @@
             <w:r>
               <w:t>P2.2</w:t>
             </w:r>
-            <w:bookmarkStart w:id="0" w:name="_GoBack"/>
-            <w:bookmarkEnd w:id="0"/>
           </w:p>
         </w:tc>
       </w:tr>

</xml_diff>

<commit_message>
Added to documentation about pinouts. Resolved conflict with SPI pins.
</commit_message>
<xml_diff>
--- a/DOC/Pinout.docx
+++ b/DOC/Pinout.docx
@@ -27,6 +27,2534 @@
               <w:rPr>
                 <w:b/>
               </w:rPr>
+              <w:t>PORT 1</w:t>
+            </w:r>
+          </w:p>
+        </w:tc>
+        <w:tc>
+          <w:tcPr>
+            <w:tcW w:w="4675" w:type="dxa"/>
+          </w:tcPr>
+          <w:p>
+            <w:pPr>
+              <w:rPr>
+                <w:b/>
+              </w:rPr>
+            </w:pPr>
+            <w:r>
+              <w:rPr>
+                <w:b/>
+              </w:rPr>
+              <w:t>Function</w:t>
+            </w:r>
+          </w:p>
+        </w:tc>
+      </w:tr>
+      <w:tr>
+        <w:tc>
+          <w:tcPr>
+            <w:tcW w:w="4675" w:type="dxa"/>
+          </w:tcPr>
+          <w:p>
+            <w:r>
+              <w:t>P1.0</w:t>
+            </w:r>
+          </w:p>
+        </w:tc>
+        <w:tc>
+          <w:tcPr>
+            <w:tcW w:w="4675" w:type="dxa"/>
+          </w:tcPr>
+          <w:p>
+            <w:r>
+              <w:t>General Purpose LED</w:t>
+            </w:r>
+          </w:p>
+        </w:tc>
+      </w:tr>
+      <w:tr>
+        <w:tc>
+          <w:tcPr>
+            <w:tcW w:w="4675" w:type="dxa"/>
+          </w:tcPr>
+          <w:p>
+            <w:r>
+              <w:t>P1.1</w:t>
+            </w:r>
+          </w:p>
+        </w:tc>
+        <w:tc>
+          <w:tcPr>
+            <w:tcW w:w="4675" w:type="dxa"/>
+          </w:tcPr>
+          <w:p/>
+        </w:tc>
+      </w:tr>
+      <w:tr>
+        <w:tc>
+          <w:tcPr>
+            <w:tcW w:w="4675" w:type="dxa"/>
+          </w:tcPr>
+          <w:p>
+            <w:r>
+              <w:t>P1.2</w:t>
+            </w:r>
+          </w:p>
+        </w:tc>
+        <w:tc>
+          <w:tcPr>
+            <w:tcW w:w="4675" w:type="dxa"/>
+          </w:tcPr>
+          <w:p>
+            <w:r>
+              <w:t>UART Rx</w:t>
+            </w:r>
+          </w:p>
+        </w:tc>
+      </w:tr>
+      <w:tr>
+        <w:tc>
+          <w:tcPr>
+            <w:tcW w:w="4675" w:type="dxa"/>
+          </w:tcPr>
+          <w:p>
+            <w:r>
+              <w:t>P1.3</w:t>
+            </w:r>
+          </w:p>
+        </w:tc>
+        <w:tc>
+          <w:tcPr>
+            <w:tcW w:w="4675" w:type="dxa"/>
+          </w:tcPr>
+          <w:p>
+            <w:r>
+              <w:t>UART Tx</w:t>
+            </w:r>
+          </w:p>
+        </w:tc>
+      </w:tr>
+      <w:tr>
+        <w:tc>
+          <w:tcPr>
+            <w:tcW w:w="4675" w:type="dxa"/>
+          </w:tcPr>
+          <w:p>
+            <w:r>
+              <w:t>P1.4</w:t>
+            </w:r>
+          </w:p>
+        </w:tc>
+        <w:tc>
+          <w:tcPr>
+            <w:tcW w:w="4675" w:type="dxa"/>
+          </w:tcPr>
+          <w:p/>
+        </w:tc>
+      </w:tr>
+      <w:tr>
+        <w:tc>
+          <w:tcPr>
+            <w:tcW w:w="4675" w:type="dxa"/>
+          </w:tcPr>
+          <w:p>
+            <w:r>
+              <w:t>P1.5</w:t>
+            </w:r>
+          </w:p>
+        </w:tc>
+        <w:tc>
+          <w:tcPr>
+            <w:tcW w:w="4675" w:type="dxa"/>
+          </w:tcPr>
+          <w:p/>
+        </w:tc>
+      </w:tr>
+      <w:tr>
+        <w:tc>
+          <w:tcPr>
+            <w:tcW w:w="4675" w:type="dxa"/>
+          </w:tcPr>
+          <w:p>
+            <w:r>
+              <w:t>P1.6</w:t>
+            </w:r>
+          </w:p>
+        </w:tc>
+        <w:tc>
+          <w:tcPr>
+            <w:tcW w:w="4675" w:type="dxa"/>
+          </w:tcPr>
+          <w:p>
+            <w:r>
+              <w:t>Stepper 0 M2</w:t>
+            </w:r>
+          </w:p>
+        </w:tc>
+      </w:tr>
+      <w:tr>
+        <w:tc>
+          <w:tcPr>
+            <w:tcW w:w="4675" w:type="dxa"/>
+          </w:tcPr>
+          <w:p>
+            <w:r>
+              <w:t>P1.7</w:t>
+            </w:r>
+          </w:p>
+        </w:tc>
+        <w:tc>
+          <w:tcPr>
+            <w:tcW w:w="4675" w:type="dxa"/>
+          </w:tcPr>
+          <w:p>
+            <w:r>
+              <w:t>Stepper 1 M0</w:t>
+            </w:r>
+          </w:p>
+        </w:tc>
+      </w:tr>
+    </w:tbl>
+    <w:p/>
+    <w:tbl>
+      <w:tblPr>
+        <w:tblStyle w:val="TableGrid"/>
+        <w:tblW w:w="0" w:type="auto"/>
+        <w:tblLook w:val="04A0" w:firstRow="1" w:lastRow="0" w:firstColumn="1" w:lastColumn="0" w:noHBand="0" w:noVBand="1"/>
+      </w:tblPr>
+      <w:tblGrid>
+        <w:gridCol w:w="4675"/>
+        <w:gridCol w:w="4675"/>
+      </w:tblGrid>
+      <w:tr>
+        <w:tc>
+          <w:tcPr>
+            <w:tcW w:w="4675" w:type="dxa"/>
+          </w:tcPr>
+          <w:p>
+            <w:pPr>
+              <w:rPr>
+                <w:b/>
+              </w:rPr>
+            </w:pPr>
+            <w:r>
+              <w:rPr>
+                <w:b/>
+              </w:rPr>
+              <w:t xml:space="preserve">PORT </w:t>
+            </w:r>
+            <w:r>
+              <w:rPr>
+                <w:b/>
+              </w:rPr>
+              <w:t>2</w:t>
+            </w:r>
+          </w:p>
+        </w:tc>
+        <w:tc>
+          <w:tcPr>
+            <w:tcW w:w="4675" w:type="dxa"/>
+          </w:tcPr>
+          <w:p>
+            <w:pPr>
+              <w:rPr>
+                <w:b/>
+              </w:rPr>
+            </w:pPr>
+            <w:r>
+              <w:rPr>
+                <w:b/>
+              </w:rPr>
+              <w:t>Function</w:t>
+            </w:r>
+          </w:p>
+        </w:tc>
+      </w:tr>
+      <w:tr>
+        <w:tc>
+          <w:tcPr>
+            <w:tcW w:w="4675" w:type="dxa"/>
+          </w:tcPr>
+          <w:p>
+            <w:r>
+              <w:t>P</w:t>
+            </w:r>
+            <w:r>
+              <w:t>2</w:t>
+            </w:r>
+            <w:r>
+              <w:t>.0</w:t>
+            </w:r>
+          </w:p>
+        </w:tc>
+        <w:tc>
+          <w:tcPr>
+            <w:tcW w:w="4675" w:type="dxa"/>
+          </w:tcPr>
+          <w:p>
+            <w:r>
+              <w:t>Red LED</w:t>
+            </w:r>
+          </w:p>
+        </w:tc>
+      </w:tr>
+      <w:tr>
+        <w:tc>
+          <w:tcPr>
+            <w:tcW w:w="4675" w:type="dxa"/>
+          </w:tcPr>
+          <w:p>
+            <w:r>
+              <w:t>P</w:t>
+            </w:r>
+            <w:r>
+              <w:t>2</w:t>
+            </w:r>
+            <w:r>
+              <w:t>.1</w:t>
+            </w:r>
+          </w:p>
+        </w:tc>
+        <w:tc>
+          <w:tcPr>
+            <w:tcW w:w="4675" w:type="dxa"/>
+          </w:tcPr>
+          <w:p>
+            <w:r>
+              <w:t>Green LED</w:t>
+            </w:r>
+          </w:p>
+        </w:tc>
+      </w:tr>
+      <w:tr>
+        <w:tc>
+          <w:tcPr>
+            <w:tcW w:w="4675" w:type="dxa"/>
+          </w:tcPr>
+          <w:p>
+            <w:r>
+              <w:t>P</w:t>
+            </w:r>
+            <w:r>
+              <w:t>2</w:t>
+            </w:r>
+            <w:r>
+              <w:t>.2</w:t>
+            </w:r>
+          </w:p>
+        </w:tc>
+        <w:tc>
+          <w:tcPr>
+            <w:tcW w:w="4675" w:type="dxa"/>
+          </w:tcPr>
+          <w:p>
+            <w:r>
+              <w:t>Blue LED</w:t>
+            </w:r>
+          </w:p>
+        </w:tc>
+      </w:tr>
+      <w:tr>
+        <w:tc>
+          <w:tcPr>
+            <w:tcW w:w="4675" w:type="dxa"/>
+          </w:tcPr>
+          <w:p>
+            <w:r>
+              <w:t>P</w:t>
+            </w:r>
+            <w:r>
+              <w:t>2</w:t>
+            </w:r>
+            <w:r>
+              <w:t>.3</w:t>
+            </w:r>
+          </w:p>
+        </w:tc>
+        <w:tc>
+          <w:tcPr>
+            <w:tcW w:w="4675" w:type="dxa"/>
+          </w:tcPr>
+          <w:p>
+            <w:r>
+              <w:t>Stepper 2 RESET</w:t>
+            </w:r>
+          </w:p>
+        </w:tc>
+      </w:tr>
+      <w:tr>
+        <w:tc>
+          <w:tcPr>
+            <w:tcW w:w="4675" w:type="dxa"/>
+          </w:tcPr>
+          <w:p>
+            <w:r>
+              <w:t>P</w:t>
+            </w:r>
+            <w:r>
+              <w:t>2</w:t>
+            </w:r>
+            <w:r>
+              <w:t>.4</w:t>
+            </w:r>
+          </w:p>
+        </w:tc>
+        <w:tc>
+          <w:tcPr>
+            <w:tcW w:w="4675" w:type="dxa"/>
+          </w:tcPr>
+          <w:p>
+            <w:r>
+              <w:t>Stepper 0 STEP</w:t>
+            </w:r>
+          </w:p>
+        </w:tc>
+      </w:tr>
+      <w:tr>
+        <w:tc>
+          <w:tcPr>
+            <w:tcW w:w="4675" w:type="dxa"/>
+          </w:tcPr>
+          <w:p>
+            <w:r>
+              <w:t>P</w:t>
+            </w:r>
+            <w:r>
+              <w:t>2</w:t>
+            </w:r>
+            <w:r>
+              <w:t>.5</w:t>
+            </w:r>
+          </w:p>
+        </w:tc>
+        <w:tc>
+          <w:tcPr>
+            <w:tcW w:w="4675" w:type="dxa"/>
+          </w:tcPr>
+          <w:p>
+            <w:r>
+              <w:t>Stepper 0 M1</w:t>
+            </w:r>
+          </w:p>
+        </w:tc>
+      </w:tr>
+      <w:tr>
+        <w:tc>
+          <w:tcPr>
+            <w:tcW w:w="4675" w:type="dxa"/>
+          </w:tcPr>
+          <w:p>
+            <w:r>
+              <w:t>P</w:t>
+            </w:r>
+            <w:r>
+              <w:t>2</w:t>
+            </w:r>
+            <w:r>
+              <w:t>.6</w:t>
+            </w:r>
+          </w:p>
+        </w:tc>
+        <w:tc>
+          <w:tcPr>
+            <w:tcW w:w="4675" w:type="dxa"/>
+          </w:tcPr>
+          <w:p>
+            <w:r>
+              <w:t>Stepper 0 SLEEP</w:t>
+            </w:r>
+          </w:p>
+        </w:tc>
+      </w:tr>
+      <w:tr>
+        <w:tc>
+          <w:tcPr>
+            <w:tcW w:w="4675" w:type="dxa"/>
+          </w:tcPr>
+          <w:p>
+            <w:r>
+              <w:t>P</w:t>
+            </w:r>
+            <w:r>
+              <w:t>2</w:t>
+            </w:r>
+            <w:r>
+              <w:t>.7</w:t>
+            </w:r>
+          </w:p>
+        </w:tc>
+        <w:tc>
+          <w:tcPr>
+            <w:tcW w:w="4675" w:type="dxa"/>
+          </w:tcPr>
+          <w:p>
+            <w:r>
+              <w:t>Stepper 0 DIR</w:t>
+            </w:r>
+          </w:p>
+        </w:tc>
+      </w:tr>
+    </w:tbl>
+    <w:p/>
+    <w:tbl>
+      <w:tblPr>
+        <w:tblStyle w:val="TableGrid"/>
+        <w:tblW w:w="0" w:type="auto"/>
+        <w:tblLook w:val="04A0" w:firstRow="1" w:lastRow="0" w:firstColumn="1" w:lastColumn="0" w:noHBand="0" w:noVBand="1"/>
+      </w:tblPr>
+      <w:tblGrid>
+        <w:gridCol w:w="4675"/>
+        <w:gridCol w:w="4675"/>
+      </w:tblGrid>
+      <w:tr>
+        <w:tc>
+          <w:tcPr>
+            <w:tcW w:w="4675" w:type="dxa"/>
+          </w:tcPr>
+          <w:p>
+            <w:pPr>
+              <w:rPr>
+                <w:b/>
+              </w:rPr>
+            </w:pPr>
+            <w:r>
+              <w:rPr>
+                <w:b/>
+              </w:rPr>
+              <w:t>PORT 3</w:t>
+            </w:r>
+          </w:p>
+        </w:tc>
+        <w:tc>
+          <w:tcPr>
+            <w:tcW w:w="4675" w:type="dxa"/>
+          </w:tcPr>
+          <w:p>
+            <w:pPr>
+              <w:rPr>
+                <w:b/>
+              </w:rPr>
+            </w:pPr>
+            <w:r>
+              <w:rPr>
+                <w:b/>
+              </w:rPr>
+              <w:t>Function</w:t>
+            </w:r>
+          </w:p>
+        </w:tc>
+      </w:tr>
+      <w:tr>
+        <w:tc>
+          <w:tcPr>
+            <w:tcW w:w="4675" w:type="dxa"/>
+          </w:tcPr>
+          <w:p>
+            <w:r>
+              <w:t>P3.0</w:t>
+            </w:r>
+          </w:p>
+        </w:tc>
+        <w:tc>
+          <w:tcPr>
+            <w:tcW w:w="4675" w:type="dxa"/>
+          </w:tcPr>
+          <w:p>
+            <w:r>
+              <w:t>STEPPER 0 M0</w:t>
+            </w:r>
+          </w:p>
+        </w:tc>
+      </w:tr>
+      <w:tr>
+        <w:tc>
+          <w:tcPr>
+            <w:tcW w:w="4675" w:type="dxa"/>
+          </w:tcPr>
+          <w:p>
+            <w:r>
+              <w:t>P3.1</w:t>
+            </w:r>
+          </w:p>
+        </w:tc>
+        <w:tc>
+          <w:tcPr>
+            <w:tcW w:w="4675" w:type="dxa"/>
+          </w:tcPr>
+          <w:p/>
+        </w:tc>
+      </w:tr>
+      <w:tr>
+        <w:tc>
+          <w:tcPr>
+            <w:tcW w:w="4675" w:type="dxa"/>
+          </w:tcPr>
+          <w:p>
+            <w:r>
+              <w:t>P3.2</w:t>
+            </w:r>
+          </w:p>
+        </w:tc>
+        <w:tc>
+          <w:tcPr>
+            <w:tcW w:w="4675" w:type="dxa"/>
+          </w:tcPr>
+          <w:p/>
+        </w:tc>
+      </w:tr>
+      <w:tr>
+        <w:tc>
+          <w:tcPr>
+            <w:tcW w:w="4675" w:type="dxa"/>
+          </w:tcPr>
+          <w:p>
+            <w:r>
+              <w:t>P3.3</w:t>
+            </w:r>
+          </w:p>
+        </w:tc>
+        <w:tc>
+          <w:tcPr>
+            <w:tcW w:w="4675" w:type="dxa"/>
+          </w:tcPr>
+          <w:p/>
+        </w:tc>
+      </w:tr>
+      <w:tr>
+        <w:tc>
+          <w:tcPr>
+            <w:tcW w:w="4675" w:type="dxa"/>
+          </w:tcPr>
+          <w:p>
+            <w:r>
+              <w:t>P3.4</w:t>
+            </w:r>
+          </w:p>
+        </w:tc>
+        <w:tc>
+          <w:tcPr>
+            <w:tcW w:w="4675" w:type="dxa"/>
+          </w:tcPr>
+          <w:p/>
+        </w:tc>
+      </w:tr>
+      <w:tr>
+        <w:tc>
+          <w:tcPr>
+            <w:tcW w:w="4675" w:type="dxa"/>
+          </w:tcPr>
+          <w:p>
+            <w:r>
+              <w:t>P3.5</w:t>
+            </w:r>
+          </w:p>
+        </w:tc>
+        <w:tc>
+          <w:tcPr>
+            <w:tcW w:w="4675" w:type="dxa"/>
+          </w:tcPr>
+          <w:p>
+            <w:r>
+              <w:t>SPI CLK</w:t>
+            </w:r>
+          </w:p>
+        </w:tc>
+      </w:tr>
+      <w:tr>
+        <w:tc>
+          <w:tcPr>
+            <w:tcW w:w="4675" w:type="dxa"/>
+          </w:tcPr>
+          <w:p>
+            <w:r>
+              <w:t>P3.6</w:t>
+            </w:r>
+          </w:p>
+        </w:tc>
+        <w:tc>
+          <w:tcPr>
+            <w:tcW w:w="4675" w:type="dxa"/>
+          </w:tcPr>
+          <w:p>
+            <w:r>
+              <w:t>SPI MOSI</w:t>
+            </w:r>
+          </w:p>
+        </w:tc>
+      </w:tr>
+      <w:tr>
+        <w:tc>
+          <w:tcPr>
+            <w:tcW w:w="4675" w:type="dxa"/>
+          </w:tcPr>
+          <w:p>
+            <w:r>
+              <w:t>P3.7</w:t>
+            </w:r>
+          </w:p>
+        </w:tc>
+        <w:tc>
+          <w:tcPr>
+            <w:tcW w:w="4675" w:type="dxa"/>
+          </w:tcPr>
+          <w:p>
+            <w:r>
+              <w:t>SPI MISO</w:t>
+            </w:r>
+          </w:p>
+        </w:tc>
+      </w:tr>
+    </w:tbl>
+    <w:p/>
+    <w:tbl>
+      <w:tblPr>
+        <w:tblStyle w:val="TableGrid"/>
+        <w:tblW w:w="0" w:type="auto"/>
+        <w:tblLook w:val="04A0" w:firstRow="1" w:lastRow="0" w:firstColumn="1" w:lastColumn="0" w:noHBand="0" w:noVBand="1"/>
+      </w:tblPr>
+      <w:tblGrid>
+        <w:gridCol w:w="4675"/>
+        <w:gridCol w:w="4675"/>
+      </w:tblGrid>
+      <w:tr>
+        <w:tc>
+          <w:tcPr>
+            <w:tcW w:w="4675" w:type="dxa"/>
+          </w:tcPr>
+          <w:p>
+            <w:pPr>
+              <w:rPr>
+                <w:b/>
+              </w:rPr>
+            </w:pPr>
+            <w:r>
+              <w:rPr>
+                <w:b/>
+              </w:rPr>
+              <w:t xml:space="preserve">PORT </w:t>
+            </w:r>
+            <w:r>
+              <w:rPr>
+                <w:b/>
+              </w:rPr>
+              <w:t>4</w:t>
+            </w:r>
+          </w:p>
+        </w:tc>
+        <w:tc>
+          <w:tcPr>
+            <w:tcW w:w="4675" w:type="dxa"/>
+          </w:tcPr>
+          <w:p>
+            <w:pPr>
+              <w:rPr>
+                <w:b/>
+              </w:rPr>
+            </w:pPr>
+            <w:r>
+              <w:rPr>
+                <w:b/>
+              </w:rPr>
+              <w:t>Function</w:t>
+            </w:r>
+          </w:p>
+        </w:tc>
+      </w:tr>
+      <w:tr>
+        <w:tc>
+          <w:tcPr>
+            <w:tcW w:w="4675" w:type="dxa"/>
+          </w:tcPr>
+          <w:p>
+            <w:r>
+              <w:t>P</w:t>
+            </w:r>
+            <w:r>
+              <w:t>4</w:t>
+            </w:r>
+            <w:r>
+              <w:t>.0</w:t>
+            </w:r>
+          </w:p>
+        </w:tc>
+        <w:tc>
+          <w:tcPr>
+            <w:tcW w:w="4675" w:type="dxa"/>
+          </w:tcPr>
+          <w:p/>
+        </w:tc>
+      </w:tr>
+      <w:tr>
+        <w:tc>
+          <w:tcPr>
+            <w:tcW w:w="4675" w:type="dxa"/>
+          </w:tcPr>
+          <w:p>
+            <w:r>
+              <w:t>P</w:t>
+            </w:r>
+            <w:r>
+              <w:t>4</w:t>
+            </w:r>
+            <w:r>
+              <w:t>.1</w:t>
+            </w:r>
+          </w:p>
+        </w:tc>
+        <w:tc>
+          <w:tcPr>
+            <w:tcW w:w="4675" w:type="dxa"/>
+          </w:tcPr>
+          <w:p/>
+        </w:tc>
+      </w:tr>
+      <w:tr>
+        <w:tc>
+          <w:tcPr>
+            <w:tcW w:w="4675" w:type="dxa"/>
+          </w:tcPr>
+          <w:p>
+            <w:r>
+              <w:t>P</w:t>
+            </w:r>
+            <w:r>
+              <w:t>4</w:t>
+            </w:r>
+            <w:r>
+              <w:t>.2</w:t>
+            </w:r>
+          </w:p>
+        </w:tc>
+        <w:tc>
+          <w:tcPr>
+            <w:tcW w:w="4675" w:type="dxa"/>
+          </w:tcPr>
+          <w:p/>
+        </w:tc>
+      </w:tr>
+      <w:tr>
+        <w:tc>
+          <w:tcPr>
+            <w:tcW w:w="4675" w:type="dxa"/>
+          </w:tcPr>
+          <w:p>
+            <w:r>
+              <w:t>P</w:t>
+            </w:r>
+            <w:r>
+              <w:t>4</w:t>
+            </w:r>
+            <w:r>
+              <w:t>.3</w:t>
+            </w:r>
+          </w:p>
+        </w:tc>
+        <w:tc>
+          <w:tcPr>
+            <w:tcW w:w="4675" w:type="dxa"/>
+          </w:tcPr>
+          <w:p/>
+        </w:tc>
+      </w:tr>
+      <w:tr>
+        <w:tc>
+          <w:tcPr>
+            <w:tcW w:w="4675" w:type="dxa"/>
+          </w:tcPr>
+          <w:p>
+            <w:r>
+              <w:t>P</w:t>
+            </w:r>
+            <w:r>
+              <w:t>4</w:t>
+            </w:r>
+            <w:r>
+              <w:t>.4</w:t>
+            </w:r>
+          </w:p>
+        </w:tc>
+        <w:tc>
+          <w:tcPr>
+            <w:tcW w:w="4675" w:type="dxa"/>
+          </w:tcPr>
+          <w:p/>
+        </w:tc>
+      </w:tr>
+      <w:tr>
+        <w:tc>
+          <w:tcPr>
+            <w:tcW w:w="4675" w:type="dxa"/>
+          </w:tcPr>
+          <w:p>
+            <w:r>
+              <w:t>P</w:t>
+            </w:r>
+            <w:r>
+              <w:t>4</w:t>
+            </w:r>
+            <w:r>
+              <w:t>.5</w:t>
+            </w:r>
+          </w:p>
+        </w:tc>
+        <w:tc>
+          <w:tcPr>
+            <w:tcW w:w="4675" w:type="dxa"/>
+          </w:tcPr>
+          <w:p>
+            <w:r>
+              <w:t>STEPPER 2 M0</w:t>
+            </w:r>
+          </w:p>
+        </w:tc>
+      </w:tr>
+      <w:tr>
+        <w:tc>
+          <w:tcPr>
+            <w:tcW w:w="4675" w:type="dxa"/>
+          </w:tcPr>
+          <w:p>
+            <w:r>
+              <w:t>P</w:t>
+            </w:r>
+            <w:r>
+              <w:t>4</w:t>
+            </w:r>
+            <w:r>
+              <w:t>.6</w:t>
+            </w:r>
+          </w:p>
+        </w:tc>
+        <w:tc>
+          <w:tcPr>
+            <w:tcW w:w="4675" w:type="dxa"/>
+          </w:tcPr>
+          <w:p/>
+        </w:tc>
+      </w:tr>
+      <w:tr>
+        <w:tc>
+          <w:tcPr>
+            <w:tcW w:w="4675" w:type="dxa"/>
+          </w:tcPr>
+          <w:p>
+            <w:r>
+              <w:t>P</w:t>
+            </w:r>
+            <w:r>
+              <w:t>4</w:t>
+            </w:r>
+            <w:r>
+              <w:t>.7</w:t>
+            </w:r>
+          </w:p>
+        </w:tc>
+        <w:tc>
+          <w:tcPr>
+            <w:tcW w:w="4675" w:type="dxa"/>
+          </w:tcPr>
+          <w:p/>
+        </w:tc>
+      </w:tr>
+    </w:tbl>
+    <w:p/>
+    <w:p>
+      <w:r>
+        <w:br w:type="page"/>
+      </w:r>
+    </w:p>
+    <w:tbl>
+      <w:tblPr>
+        <w:tblStyle w:val="TableGrid"/>
+        <w:tblW w:w="0" w:type="auto"/>
+        <w:tblLook w:val="04A0" w:firstRow="1" w:lastRow="0" w:firstColumn="1" w:lastColumn="0" w:noHBand="0" w:noVBand="1"/>
+      </w:tblPr>
+      <w:tblGrid>
+        <w:gridCol w:w="4675"/>
+        <w:gridCol w:w="4675"/>
+      </w:tblGrid>
+      <w:tr>
+        <w:tc>
+          <w:tcPr>
+            <w:tcW w:w="4675" w:type="dxa"/>
+          </w:tcPr>
+          <w:p>
+            <w:pPr>
+              <w:rPr>
+                <w:b/>
+              </w:rPr>
+            </w:pPr>
+            <w:r>
+              <w:rPr>
+                <w:b/>
+              </w:rPr>
+              <w:lastRenderedPageBreak/>
+              <w:t xml:space="preserve">PORT </w:t>
+            </w:r>
+            <w:r>
+              <w:rPr>
+                <w:b/>
+              </w:rPr>
+              <w:t>5</w:t>
+            </w:r>
+          </w:p>
+        </w:tc>
+        <w:tc>
+          <w:tcPr>
+            <w:tcW w:w="4675" w:type="dxa"/>
+          </w:tcPr>
+          <w:p>
+            <w:pPr>
+              <w:rPr>
+                <w:b/>
+              </w:rPr>
+            </w:pPr>
+            <w:r>
+              <w:rPr>
+                <w:b/>
+              </w:rPr>
+              <w:t>Function</w:t>
+            </w:r>
+          </w:p>
+        </w:tc>
+      </w:tr>
+      <w:tr>
+        <w:tc>
+          <w:tcPr>
+            <w:tcW w:w="4675" w:type="dxa"/>
+          </w:tcPr>
+          <w:p>
+            <w:r>
+              <w:t>P</w:t>
+            </w:r>
+            <w:r>
+              <w:t>5</w:t>
+            </w:r>
+            <w:r>
+              <w:t>.0</w:t>
+            </w:r>
+          </w:p>
+        </w:tc>
+        <w:tc>
+          <w:tcPr>
+            <w:tcW w:w="4675" w:type="dxa"/>
+          </w:tcPr>
+          <w:p>
+            <w:r>
+              <w:t>Stepper 1 M1</w:t>
+            </w:r>
+          </w:p>
+        </w:tc>
+      </w:tr>
+      <w:tr>
+        <w:tc>
+          <w:tcPr>
+            <w:tcW w:w="4675" w:type="dxa"/>
+          </w:tcPr>
+          <w:p>
+            <w:r>
+              <w:t>P</w:t>
+            </w:r>
+            <w:r>
+              <w:t>5</w:t>
+            </w:r>
+            <w:r>
+              <w:t>.1</w:t>
+            </w:r>
+          </w:p>
+        </w:tc>
+        <w:tc>
+          <w:tcPr>
+            <w:tcW w:w="4675" w:type="dxa"/>
+          </w:tcPr>
+          <w:p>
+            <w:r>
+              <w:t>Stepper 2 SLEEP</w:t>
+            </w:r>
+          </w:p>
+        </w:tc>
+      </w:tr>
+      <w:tr>
+        <w:tc>
+          <w:tcPr>
+            <w:tcW w:w="4675" w:type="dxa"/>
+          </w:tcPr>
+          <w:p>
+            <w:r>
+              <w:t>P</w:t>
+            </w:r>
+            <w:r>
+              <w:t>5</w:t>
+            </w:r>
+            <w:r>
+              <w:t>.2</w:t>
+            </w:r>
+          </w:p>
+        </w:tc>
+        <w:tc>
+          <w:tcPr>
+            <w:tcW w:w="4675" w:type="dxa"/>
+          </w:tcPr>
+          <w:p>
+            <w:r>
+              <w:t>Stepper 1 M2</w:t>
+            </w:r>
+          </w:p>
+        </w:tc>
+      </w:tr>
+      <w:tr>
+        <w:tc>
+          <w:tcPr>
+            <w:tcW w:w="4675" w:type="dxa"/>
+          </w:tcPr>
+          <w:p>
+            <w:r>
+              <w:t>P</w:t>
+            </w:r>
+            <w:r>
+              <w:t>5</w:t>
+            </w:r>
+            <w:r>
+              <w:t>.3</w:t>
+            </w:r>
+          </w:p>
+        </w:tc>
+        <w:tc>
+          <w:tcPr>
+            <w:tcW w:w="4675" w:type="dxa"/>
+          </w:tcPr>
+          <w:p/>
+        </w:tc>
+      </w:tr>
+      <w:tr>
+        <w:tc>
+          <w:tcPr>
+            <w:tcW w:w="4675" w:type="dxa"/>
+          </w:tcPr>
+          <w:p>
+            <w:r>
+              <w:t>P</w:t>
+            </w:r>
+            <w:r>
+              <w:t>5</w:t>
+            </w:r>
+            <w:r>
+              <w:t>.4</w:t>
+            </w:r>
+          </w:p>
+        </w:tc>
+        <w:tc>
+          <w:tcPr>
+            <w:tcW w:w="4675" w:type="dxa"/>
+          </w:tcPr>
+          <w:p>
+            <w:r>
+              <w:t>Stepper 2 M1</w:t>
+            </w:r>
+          </w:p>
+        </w:tc>
+      </w:tr>
+      <w:tr>
+        <w:tc>
+          <w:tcPr>
+            <w:tcW w:w="4675" w:type="dxa"/>
+          </w:tcPr>
+          <w:p>
+            <w:r>
+              <w:t>P</w:t>
+            </w:r>
+            <w:r>
+              <w:t>5</w:t>
+            </w:r>
+            <w:r>
+              <w:t>.5</w:t>
+            </w:r>
+          </w:p>
+        </w:tc>
+        <w:tc>
+          <w:tcPr>
+            <w:tcW w:w="4675" w:type="dxa"/>
+          </w:tcPr>
+          <w:p>
+            <w:r>
+              <w:t>Stepper 2 M2</w:t>
+            </w:r>
+          </w:p>
+        </w:tc>
+      </w:tr>
+      <w:tr>
+        <w:tc>
+          <w:tcPr>
+            <w:tcW w:w="4675" w:type="dxa"/>
+          </w:tcPr>
+          <w:p>
+            <w:r>
+              <w:t>P</w:t>
+            </w:r>
+            <w:r>
+              <w:t>5</w:t>
+            </w:r>
+            <w:r>
+              <w:t>.6</w:t>
+            </w:r>
+          </w:p>
+        </w:tc>
+        <w:tc>
+          <w:tcPr>
+            <w:tcW w:w="4675" w:type="dxa"/>
+          </w:tcPr>
+          <w:p>
+            <w:r>
+              <w:t>Stepper 0 RESET</w:t>
+            </w:r>
+          </w:p>
+        </w:tc>
+      </w:tr>
+      <w:tr>
+        <w:tc>
+          <w:tcPr>
+            <w:tcW w:w="4675" w:type="dxa"/>
+          </w:tcPr>
+          <w:p>
+            <w:r>
+              <w:t>P</w:t>
+            </w:r>
+            <w:r>
+              <w:t>5</w:t>
+            </w:r>
+            <w:r>
+              <w:t>.7</w:t>
+            </w:r>
+          </w:p>
+        </w:tc>
+        <w:tc>
+          <w:tcPr>
+            <w:tcW w:w="4675" w:type="dxa"/>
+          </w:tcPr>
+          <w:p>
+            <w:r>
+              <w:t>Stepper 1 STEP</w:t>
+            </w:r>
+          </w:p>
+        </w:tc>
+      </w:tr>
+    </w:tbl>
+    <w:p/>
+    <w:tbl>
+      <w:tblPr>
+        <w:tblStyle w:val="TableGrid"/>
+        <w:tblW w:w="0" w:type="auto"/>
+        <w:tblLook w:val="04A0" w:firstRow="1" w:lastRow="0" w:firstColumn="1" w:lastColumn="0" w:noHBand="0" w:noVBand="1"/>
+      </w:tblPr>
+      <w:tblGrid>
+        <w:gridCol w:w="4675"/>
+        <w:gridCol w:w="4675"/>
+      </w:tblGrid>
+      <w:tr>
+        <w:tc>
+          <w:tcPr>
+            <w:tcW w:w="4675" w:type="dxa"/>
+          </w:tcPr>
+          <w:p>
+            <w:pPr>
+              <w:rPr>
+                <w:b/>
+              </w:rPr>
+            </w:pPr>
+            <w:r>
+              <w:rPr>
+                <w:b/>
+              </w:rPr>
+              <w:t xml:space="preserve">PORT </w:t>
+            </w:r>
+            <w:r>
+              <w:rPr>
+                <w:b/>
+              </w:rPr>
+              <w:t>6</w:t>
+            </w:r>
+          </w:p>
+        </w:tc>
+        <w:tc>
+          <w:tcPr>
+            <w:tcW w:w="4675" w:type="dxa"/>
+          </w:tcPr>
+          <w:p>
+            <w:pPr>
+              <w:rPr>
+                <w:b/>
+              </w:rPr>
+            </w:pPr>
+            <w:r>
+              <w:rPr>
+                <w:b/>
+              </w:rPr>
+              <w:t>Function</w:t>
+            </w:r>
+          </w:p>
+        </w:tc>
+      </w:tr>
+      <w:tr>
+        <w:tc>
+          <w:tcPr>
+            <w:tcW w:w="4675" w:type="dxa"/>
+          </w:tcPr>
+          <w:p>
+            <w:r>
+              <w:t>P</w:t>
+            </w:r>
+            <w:r>
+              <w:t>6</w:t>
+            </w:r>
+            <w:r>
+              <w:t>.0</w:t>
+            </w:r>
+          </w:p>
+        </w:tc>
+        <w:tc>
+          <w:tcPr>
+            <w:tcW w:w="4675" w:type="dxa"/>
+          </w:tcPr>
+          <w:p/>
+        </w:tc>
+      </w:tr>
+      <w:tr>
+        <w:tc>
+          <w:tcPr>
+            <w:tcW w:w="4675" w:type="dxa"/>
+          </w:tcPr>
+          <w:p>
+            <w:r>
+              <w:t>P</w:t>
+            </w:r>
+            <w:r>
+              <w:t>6</w:t>
+            </w:r>
+            <w:r>
+              <w:t>.1</w:t>
+            </w:r>
+          </w:p>
+        </w:tc>
+        <w:tc>
+          <w:tcPr>
+            <w:tcW w:w="4675" w:type="dxa"/>
+          </w:tcPr>
+          <w:p/>
+        </w:tc>
+      </w:tr>
+      <w:tr>
+        <w:tc>
+          <w:tcPr>
+            <w:tcW w:w="4675" w:type="dxa"/>
+          </w:tcPr>
+          <w:p>
+            <w:r>
+              <w:t>P</w:t>
+            </w:r>
+            <w:r>
+              <w:t>6</w:t>
+            </w:r>
+            <w:r>
+              <w:t>.2</w:t>
+            </w:r>
+          </w:p>
+        </w:tc>
+        <w:tc>
+          <w:tcPr>
+            <w:tcW w:w="4675" w:type="dxa"/>
+          </w:tcPr>
+          <w:p/>
+        </w:tc>
+      </w:tr>
+      <w:tr>
+        <w:tc>
+          <w:tcPr>
+            <w:tcW w:w="4675" w:type="dxa"/>
+          </w:tcPr>
+          <w:p>
+            <w:r>
+              <w:t>P</w:t>
+            </w:r>
+            <w:r>
+              <w:t>6</w:t>
+            </w:r>
+            <w:r>
+              <w:t>.3</w:t>
+            </w:r>
+          </w:p>
+        </w:tc>
+        <w:tc>
+          <w:tcPr>
+            <w:tcW w:w="4675" w:type="dxa"/>
+          </w:tcPr>
+          <w:p/>
+        </w:tc>
+      </w:tr>
+      <w:tr>
+        <w:tc>
+          <w:tcPr>
+            <w:tcW w:w="4675" w:type="dxa"/>
+          </w:tcPr>
+          <w:p>
+            <w:r>
+              <w:t>P</w:t>
+            </w:r>
+            <w:r>
+              <w:t>6</w:t>
+            </w:r>
+            <w:r>
+              <w:t>.4</w:t>
+            </w:r>
+          </w:p>
+        </w:tc>
+        <w:tc>
+          <w:tcPr>
+            <w:tcW w:w="4675" w:type="dxa"/>
+          </w:tcPr>
+          <w:p/>
+        </w:tc>
+      </w:tr>
+      <w:tr>
+        <w:tc>
+          <w:tcPr>
+            <w:tcW w:w="4675" w:type="dxa"/>
+          </w:tcPr>
+          <w:p>
+            <w:r>
+              <w:t>P</w:t>
+            </w:r>
+            <w:r>
+              <w:t>6</w:t>
+            </w:r>
+            <w:r>
+              <w:t>.5</w:t>
+            </w:r>
+          </w:p>
+        </w:tc>
+        <w:tc>
+          <w:tcPr>
+            <w:tcW w:w="4675" w:type="dxa"/>
+          </w:tcPr>
+          <w:p/>
+        </w:tc>
+      </w:tr>
+      <w:tr>
+        <w:tc>
+          <w:tcPr>
+            <w:tcW w:w="4675" w:type="dxa"/>
+          </w:tcPr>
+          <w:p>
+            <w:r>
+              <w:t>P</w:t>
+            </w:r>
+            <w:r>
+              <w:t>6</w:t>
+            </w:r>
+            <w:r>
+              <w:t>.6</w:t>
+            </w:r>
+          </w:p>
+        </w:tc>
+        <w:tc>
+          <w:tcPr>
+            <w:tcW w:w="4675" w:type="dxa"/>
+          </w:tcPr>
+          <w:p>
+            <w:r>
+              <w:t>Stepper 1 RESET</w:t>
+            </w:r>
+          </w:p>
+        </w:tc>
+      </w:tr>
+      <w:tr>
+        <w:tc>
+          <w:tcPr>
+            <w:tcW w:w="4675" w:type="dxa"/>
+          </w:tcPr>
+          <w:p>
+            <w:r>
+              <w:t>P</w:t>
+            </w:r>
+            <w:r>
+              <w:t>6</w:t>
+            </w:r>
+            <w:r>
+              <w:t>.7</w:t>
+            </w:r>
+          </w:p>
+        </w:tc>
+        <w:tc>
+          <w:tcPr>
+            <w:tcW w:w="4675" w:type="dxa"/>
+          </w:tcPr>
+          <w:p>
+            <w:r>
+              <w:t>Stepper 1 SLEEP</w:t>
+            </w:r>
+          </w:p>
+        </w:tc>
+      </w:tr>
+    </w:tbl>
+    <w:p/>
+    <w:tbl>
+      <w:tblPr>
+        <w:tblStyle w:val="TableGrid"/>
+        <w:tblW w:w="0" w:type="auto"/>
+        <w:tblLook w:val="04A0" w:firstRow="1" w:lastRow="0" w:firstColumn="1" w:lastColumn="0" w:noHBand="0" w:noVBand="1"/>
+      </w:tblPr>
+      <w:tblGrid>
+        <w:gridCol w:w="4675"/>
+        <w:gridCol w:w="4675"/>
+      </w:tblGrid>
+      <w:tr>
+        <w:tc>
+          <w:tcPr>
+            <w:tcW w:w="4675" w:type="dxa"/>
+          </w:tcPr>
+          <w:p>
+            <w:pPr>
+              <w:rPr>
+                <w:b/>
+              </w:rPr>
+            </w:pPr>
+            <w:r>
+              <w:rPr>
+                <w:b/>
+              </w:rPr>
+              <w:t xml:space="preserve">PORT </w:t>
+            </w:r>
+            <w:r>
+              <w:rPr>
+                <w:b/>
+              </w:rPr>
+              <w:t>7</w:t>
+            </w:r>
+          </w:p>
+        </w:tc>
+        <w:tc>
+          <w:tcPr>
+            <w:tcW w:w="4675" w:type="dxa"/>
+          </w:tcPr>
+          <w:p>
+            <w:pPr>
+              <w:rPr>
+                <w:b/>
+              </w:rPr>
+            </w:pPr>
+            <w:r>
+              <w:rPr>
+                <w:b/>
+              </w:rPr>
+              <w:t>Function</w:t>
+            </w:r>
+          </w:p>
+        </w:tc>
+      </w:tr>
+      <w:tr>
+        <w:tc>
+          <w:tcPr>
+            <w:tcW w:w="4675" w:type="dxa"/>
+          </w:tcPr>
+          <w:p>
+            <w:r>
+              <w:t>P</w:t>
+            </w:r>
+            <w:r>
+              <w:t>7</w:t>
+            </w:r>
+            <w:r>
+              <w:t>.0</w:t>
+            </w:r>
+          </w:p>
+        </w:tc>
+        <w:tc>
+          <w:tcPr>
+            <w:tcW w:w="4675" w:type="dxa"/>
+          </w:tcPr>
+          <w:p/>
+        </w:tc>
+      </w:tr>
+      <w:tr>
+        <w:tc>
+          <w:tcPr>
+            <w:tcW w:w="4675" w:type="dxa"/>
+          </w:tcPr>
+          <w:p>
+            <w:r>
+              <w:t>P</w:t>
+            </w:r>
+            <w:r>
+              <w:t>7</w:t>
+            </w:r>
+            <w:r>
+              <w:t>.1</w:t>
+            </w:r>
+          </w:p>
+        </w:tc>
+        <w:tc>
+          <w:tcPr>
+            <w:tcW w:w="4675" w:type="dxa"/>
+          </w:tcPr>
+          <w:p/>
+        </w:tc>
+      </w:tr>
+      <w:tr>
+        <w:tc>
+          <w:tcPr>
+            <w:tcW w:w="4675" w:type="dxa"/>
+          </w:tcPr>
+          <w:p>
+            <w:r>
+              <w:t>P</w:t>
+            </w:r>
+            <w:r>
+              <w:t>7</w:t>
+            </w:r>
+            <w:r>
+              <w:t>.2</w:t>
+            </w:r>
+          </w:p>
+        </w:tc>
+        <w:tc>
+          <w:tcPr>
+            <w:tcW w:w="4675" w:type="dxa"/>
+          </w:tcPr>
+          <w:p/>
+        </w:tc>
+      </w:tr>
+      <w:tr>
+        <w:tc>
+          <w:tcPr>
+            <w:tcW w:w="4675" w:type="dxa"/>
+          </w:tcPr>
+          <w:p>
+            <w:r>
+              <w:t>P</w:t>
+            </w:r>
+            <w:r>
+              <w:t>7</w:t>
+            </w:r>
+            <w:r>
+              <w:t>.3</w:t>
+            </w:r>
+          </w:p>
+        </w:tc>
+        <w:tc>
+          <w:tcPr>
+            <w:tcW w:w="4675" w:type="dxa"/>
+          </w:tcPr>
+          <w:p/>
+        </w:tc>
+      </w:tr>
+      <w:tr>
+        <w:tc>
+          <w:tcPr>
+            <w:tcW w:w="4675" w:type="dxa"/>
+          </w:tcPr>
+          <w:p>
+            <w:r>
+              <w:t>P</w:t>
+            </w:r>
+            <w:r>
+              <w:t>7</w:t>
+            </w:r>
+            <w:r>
+              <w:t>.4</w:t>
+            </w:r>
+          </w:p>
+        </w:tc>
+        <w:tc>
+          <w:tcPr>
+            <w:tcW w:w="4675" w:type="dxa"/>
+          </w:tcPr>
+          <w:p/>
+        </w:tc>
+      </w:tr>
+      <w:tr>
+        <w:tc>
+          <w:tcPr>
+            <w:tcW w:w="4675" w:type="dxa"/>
+          </w:tcPr>
+          <w:p>
+            <w:r>
+              <w:t>P</w:t>
+            </w:r>
+            <w:r>
+              <w:t>7</w:t>
+            </w:r>
+            <w:r>
+              <w:t>.5</w:t>
+            </w:r>
+          </w:p>
+        </w:tc>
+        <w:tc>
+          <w:tcPr>
+            <w:tcW w:w="4675" w:type="dxa"/>
+          </w:tcPr>
+          <w:p>
+            <w:r>
+              <w:t>Stepper 3 DIR</w:t>
+            </w:r>
+          </w:p>
+        </w:tc>
+      </w:tr>
+      <w:tr>
+        <w:tc>
+          <w:tcPr>
+            <w:tcW w:w="4675" w:type="dxa"/>
+          </w:tcPr>
+          <w:p>
+            <w:r>
+              <w:t>P</w:t>
+            </w:r>
+            <w:r>
+              <w:t>7</w:t>
+            </w:r>
+            <w:r>
+              <w:t>.6</w:t>
+            </w:r>
+          </w:p>
+        </w:tc>
+        <w:tc>
+          <w:tcPr>
+            <w:tcW w:w="4675" w:type="dxa"/>
+          </w:tcPr>
+          <w:p/>
+        </w:tc>
+      </w:tr>
+      <w:tr>
+        <w:tc>
+          <w:tcPr>
+            <w:tcW w:w="4675" w:type="dxa"/>
+          </w:tcPr>
+          <w:p>
+            <w:r>
+              <w:t>P</w:t>
+            </w:r>
+            <w:r>
+              <w:t>7</w:t>
+            </w:r>
+            <w:r>
+              <w:t>.7</w:t>
+            </w:r>
+          </w:p>
+        </w:tc>
+        <w:tc>
+          <w:tcPr>
+            <w:tcW w:w="4675" w:type="dxa"/>
+          </w:tcPr>
+          <w:p/>
+        </w:tc>
+      </w:tr>
+    </w:tbl>
+    <w:p/>
+    <w:tbl>
+      <w:tblPr>
+        <w:tblStyle w:val="TableGrid"/>
+        <w:tblW w:w="0" w:type="auto"/>
+        <w:tblLook w:val="04A0" w:firstRow="1" w:lastRow="0" w:firstColumn="1" w:lastColumn="0" w:noHBand="0" w:noVBand="1"/>
+      </w:tblPr>
+      <w:tblGrid>
+        <w:gridCol w:w="4675"/>
+        <w:gridCol w:w="4675"/>
+      </w:tblGrid>
+      <w:tr>
+        <w:tc>
+          <w:tcPr>
+            <w:tcW w:w="4675" w:type="dxa"/>
+          </w:tcPr>
+          <w:p>
+            <w:pPr>
+              <w:rPr>
+                <w:b/>
+              </w:rPr>
+            </w:pPr>
+            <w:r>
+              <w:rPr>
+                <w:b/>
+              </w:rPr>
+              <w:t xml:space="preserve">PORT </w:t>
+            </w:r>
+            <w:r>
+              <w:rPr>
+                <w:b/>
+              </w:rPr>
+              <w:t>8</w:t>
+            </w:r>
+          </w:p>
+        </w:tc>
+        <w:tc>
+          <w:tcPr>
+            <w:tcW w:w="4675" w:type="dxa"/>
+          </w:tcPr>
+          <w:p>
+            <w:pPr>
+              <w:rPr>
+                <w:b/>
+              </w:rPr>
+            </w:pPr>
+            <w:r>
+              <w:rPr>
+                <w:b/>
+              </w:rPr>
+              <w:t>Function</w:t>
+            </w:r>
+          </w:p>
+        </w:tc>
+      </w:tr>
+      <w:tr>
+        <w:tc>
+          <w:tcPr>
+            <w:tcW w:w="4675" w:type="dxa"/>
+          </w:tcPr>
+          <w:p>
+            <w:r>
+              <w:t>P</w:t>
+            </w:r>
+            <w:r>
+              <w:t>8</w:t>
+            </w:r>
+            <w:r>
+              <w:t>.0</w:t>
+            </w:r>
+          </w:p>
+        </w:tc>
+        <w:tc>
+          <w:tcPr>
+            <w:tcW w:w="4675" w:type="dxa"/>
+          </w:tcPr>
+          <w:p/>
+        </w:tc>
+      </w:tr>
+      <w:tr>
+        <w:tc>
+          <w:tcPr>
+            <w:tcW w:w="4675" w:type="dxa"/>
+          </w:tcPr>
+          <w:p>
+            <w:r>
+              <w:t>P</w:t>
+            </w:r>
+            <w:r>
+              <w:t>8</w:t>
+            </w:r>
+            <w:r>
+              <w:t>.1</w:t>
+            </w:r>
+          </w:p>
+        </w:tc>
+        <w:tc>
+          <w:tcPr>
+            <w:tcW w:w="4675" w:type="dxa"/>
+          </w:tcPr>
+          <w:p/>
+        </w:tc>
+      </w:tr>
+      <w:tr>
+        <w:tc>
+          <w:tcPr>
+            <w:tcW w:w="4675" w:type="dxa"/>
+          </w:tcPr>
+          <w:p>
+            <w:r>
+              <w:t>P</w:t>
+            </w:r>
+            <w:r>
+              <w:t>8</w:t>
+            </w:r>
+            <w:r>
+              <w:t>.2</w:t>
+            </w:r>
+          </w:p>
+        </w:tc>
+        <w:tc>
+          <w:tcPr>
+            <w:tcW w:w="4675" w:type="dxa"/>
+          </w:tcPr>
+          <w:p>
+            <w:r>
+              <w:t>Stepper 2 STEP</w:t>
+            </w:r>
+          </w:p>
+        </w:tc>
+      </w:tr>
+      <w:tr>
+        <w:tc>
+          <w:tcPr>
+            <w:tcW w:w="4675" w:type="dxa"/>
+          </w:tcPr>
+          <w:p>
+            <w:r>
+              <w:t>P</w:t>
+            </w:r>
+            <w:r>
+              <w:t>8</w:t>
+            </w:r>
+            <w:r>
+              <w:t>.3</w:t>
+            </w:r>
+          </w:p>
+        </w:tc>
+        <w:tc>
+          <w:tcPr>
+            <w:tcW w:w="4675" w:type="dxa"/>
+          </w:tcPr>
+          <w:p/>
+        </w:tc>
+      </w:tr>
+      <w:tr>
+        <w:tc>
+          <w:tcPr>
+            <w:tcW w:w="4675" w:type="dxa"/>
+          </w:tcPr>
+          <w:p>
+            <w:r>
+              <w:t>P</w:t>
+            </w:r>
+            <w:r>
+              <w:t>8</w:t>
+            </w:r>
+            <w:r>
+              <w:t>.4</w:t>
+            </w:r>
+          </w:p>
+        </w:tc>
+        <w:tc>
+          <w:tcPr>
+            <w:tcW w:w="4675" w:type="dxa"/>
+          </w:tcPr>
+          <w:p/>
+        </w:tc>
+      </w:tr>
+      <w:tr>
+        <w:tc>
+          <w:tcPr>
+            <w:tcW w:w="4675" w:type="dxa"/>
+          </w:tcPr>
+          <w:p>
+            <w:r>
+              <w:t>P</w:t>
+            </w:r>
+            <w:r>
+              <w:t>8</w:t>
+            </w:r>
+            <w:r>
+              <w:t>.5</w:t>
+            </w:r>
+          </w:p>
+        </w:tc>
+        <w:tc>
+          <w:tcPr>
+            <w:tcW w:w="4675" w:type="dxa"/>
+          </w:tcPr>
+          <w:p/>
+        </w:tc>
+      </w:tr>
+      <w:tr>
+        <w:tc>
+          <w:tcPr>
+            <w:tcW w:w="4675" w:type="dxa"/>
+          </w:tcPr>
+          <w:p>
+            <w:r>
+              <w:t>P</w:t>
+            </w:r>
+            <w:r>
+              <w:t>8</w:t>
+            </w:r>
+            <w:r>
+              <w:t>.6</w:t>
+            </w:r>
+          </w:p>
+        </w:tc>
+        <w:tc>
+          <w:tcPr>
+            <w:tcW w:w="4675" w:type="dxa"/>
+          </w:tcPr>
+          <w:p/>
+        </w:tc>
+      </w:tr>
+      <w:tr>
+        <w:tc>
+          <w:tcPr>
+            <w:tcW w:w="4675" w:type="dxa"/>
+          </w:tcPr>
+          <w:p>
+            <w:r>
+              <w:t>P</w:t>
+            </w:r>
+            <w:r>
+              <w:t>8</w:t>
+            </w:r>
+            <w:r>
+              <w:t>.7</w:t>
+            </w:r>
+          </w:p>
+        </w:tc>
+        <w:tc>
+          <w:tcPr>
+            <w:tcW w:w="4675" w:type="dxa"/>
+          </w:tcPr>
+          <w:p/>
+        </w:tc>
+      </w:tr>
+    </w:tbl>
+    <w:p/>
+    <w:p>
+      <w:r>
+        <w:br w:type="page"/>
+      </w:r>
+    </w:p>
+    <w:tbl>
+      <w:tblPr>
+        <w:tblStyle w:val="TableGrid"/>
+        <w:tblW w:w="0" w:type="auto"/>
+        <w:tblLook w:val="04A0" w:firstRow="1" w:lastRow="0" w:firstColumn="1" w:lastColumn="0" w:noHBand="0" w:noVBand="1"/>
+      </w:tblPr>
+      <w:tblGrid>
+        <w:gridCol w:w="4675"/>
+        <w:gridCol w:w="4675"/>
+      </w:tblGrid>
+      <w:tr>
+        <w:tc>
+          <w:tcPr>
+            <w:tcW w:w="4675" w:type="dxa"/>
+          </w:tcPr>
+          <w:p>
+            <w:pPr>
+              <w:rPr>
+                <w:b/>
+              </w:rPr>
+            </w:pPr>
+            <w:r>
+              <w:rPr>
+                <w:b/>
+              </w:rPr>
+              <w:lastRenderedPageBreak/>
+              <w:t xml:space="preserve">PORT </w:t>
+            </w:r>
+            <w:r>
+              <w:rPr>
+                <w:b/>
+              </w:rPr>
+              <w:t>9</w:t>
+            </w:r>
+          </w:p>
+        </w:tc>
+        <w:tc>
+          <w:tcPr>
+            <w:tcW w:w="4675" w:type="dxa"/>
+          </w:tcPr>
+          <w:p>
+            <w:pPr>
+              <w:rPr>
+                <w:b/>
+              </w:rPr>
+            </w:pPr>
+            <w:r>
+              <w:rPr>
+                <w:b/>
+              </w:rPr>
+              <w:t>Function</w:t>
+            </w:r>
+          </w:p>
+        </w:tc>
+      </w:tr>
+      <w:tr>
+        <w:tc>
+          <w:tcPr>
+            <w:tcW w:w="4675" w:type="dxa"/>
+          </w:tcPr>
+          <w:p>
+            <w:r>
+              <w:t>P</w:t>
+            </w:r>
+            <w:r>
+              <w:t>9</w:t>
+            </w:r>
+            <w:r>
+              <w:t>.0</w:t>
+            </w:r>
+          </w:p>
+        </w:tc>
+        <w:tc>
+          <w:tcPr>
+            <w:tcW w:w="4675" w:type="dxa"/>
+          </w:tcPr>
+          <w:p/>
+        </w:tc>
+      </w:tr>
+      <w:tr>
+        <w:tc>
+          <w:tcPr>
+            <w:tcW w:w="4675" w:type="dxa"/>
+          </w:tcPr>
+          <w:p>
+            <w:r>
+              <w:t>P</w:t>
+            </w:r>
+            <w:r>
+              <w:t>9</w:t>
+            </w:r>
+            <w:r>
+              <w:t>.1</w:t>
+            </w:r>
+          </w:p>
+        </w:tc>
+        <w:tc>
+          <w:tcPr>
+            <w:tcW w:w="4675" w:type="dxa"/>
+          </w:tcPr>
+          <w:p/>
+        </w:tc>
+      </w:tr>
+      <w:tr>
+        <w:tc>
+          <w:tcPr>
+            <w:tcW w:w="4675" w:type="dxa"/>
+          </w:tcPr>
+          <w:p>
+            <w:r>
+              <w:t>P</w:t>
+            </w:r>
+            <w:r>
+              <w:t>9</w:t>
+            </w:r>
+            <w:r>
+              <w:t>.2</w:t>
+            </w:r>
+          </w:p>
+        </w:tc>
+        <w:tc>
+          <w:tcPr>
+            <w:tcW w:w="4675" w:type="dxa"/>
+          </w:tcPr>
+          <w:p>
+            <w:r>
+              <w:t>Stepper 3 SLEEP</w:t>
+            </w:r>
+          </w:p>
+        </w:tc>
+      </w:tr>
+      <w:tr>
+        <w:tc>
+          <w:tcPr>
+            <w:tcW w:w="4675" w:type="dxa"/>
+          </w:tcPr>
+          <w:p>
+            <w:r>
+              <w:t>P</w:t>
+            </w:r>
+            <w:r>
+              <w:t>9</w:t>
+            </w:r>
+            <w:r>
+              <w:t>.3</w:t>
+            </w:r>
+          </w:p>
+        </w:tc>
+        <w:tc>
+          <w:tcPr>
+            <w:tcW w:w="4675" w:type="dxa"/>
+          </w:tcPr>
+          <w:p/>
+        </w:tc>
+      </w:tr>
+      <w:tr>
+        <w:tc>
+          <w:tcPr>
+            <w:tcW w:w="4675" w:type="dxa"/>
+          </w:tcPr>
+          <w:p>
+            <w:r>
+              <w:t>P</w:t>
+            </w:r>
+            <w:r>
+              <w:t>9</w:t>
+            </w:r>
+            <w:r>
+              <w:t>.4</w:t>
+            </w:r>
+          </w:p>
+        </w:tc>
+        <w:tc>
+          <w:tcPr>
+            <w:tcW w:w="4675" w:type="dxa"/>
+          </w:tcPr>
+          <w:p/>
+        </w:tc>
+      </w:tr>
+      <w:tr>
+        <w:tc>
+          <w:tcPr>
+            <w:tcW w:w="4675" w:type="dxa"/>
+          </w:tcPr>
+          <w:p>
+            <w:r>
+              <w:t>P</w:t>
+            </w:r>
+            <w:r>
+              <w:t>9</w:t>
+            </w:r>
+            <w:r>
+              <w:t>.5</w:t>
+            </w:r>
+          </w:p>
+        </w:tc>
+        <w:tc>
+          <w:tcPr>
+            <w:tcW w:w="4675" w:type="dxa"/>
+          </w:tcPr>
+          <w:p/>
+        </w:tc>
+      </w:tr>
+      <w:tr>
+        <w:tc>
+          <w:tcPr>
+            <w:tcW w:w="4675" w:type="dxa"/>
+          </w:tcPr>
+          <w:p>
+            <w:r>
+              <w:t>P</w:t>
+            </w:r>
+            <w:r>
+              <w:t>9</w:t>
+            </w:r>
+            <w:r>
+              <w:t>.6</w:t>
+            </w:r>
+          </w:p>
+        </w:tc>
+        <w:tc>
+          <w:tcPr>
+            <w:tcW w:w="4675" w:type="dxa"/>
+          </w:tcPr>
+          <w:p/>
+        </w:tc>
+      </w:tr>
+      <w:tr>
+        <w:tc>
+          <w:tcPr>
+            <w:tcW w:w="4675" w:type="dxa"/>
+          </w:tcPr>
+          <w:p>
+            <w:r>
+              <w:t>P</w:t>
+            </w:r>
+            <w:r>
+              <w:t>9</w:t>
+            </w:r>
+            <w:r>
+              <w:t>.7</w:t>
+            </w:r>
+          </w:p>
+        </w:tc>
+        <w:tc>
+          <w:tcPr>
+            <w:tcW w:w="4675" w:type="dxa"/>
+          </w:tcPr>
+          <w:p/>
+        </w:tc>
+      </w:tr>
+    </w:tbl>
+    <w:p/>
+    <w:tbl>
+      <w:tblPr>
+        <w:tblStyle w:val="TableGrid"/>
+        <w:tblW w:w="0" w:type="auto"/>
+        <w:tblLook w:val="04A0" w:firstRow="1" w:lastRow="0" w:firstColumn="1" w:lastColumn="0" w:noHBand="0" w:noVBand="1"/>
+      </w:tblPr>
+      <w:tblGrid>
+        <w:gridCol w:w="4675"/>
+        <w:gridCol w:w="4675"/>
+      </w:tblGrid>
+      <w:tr>
+        <w:tc>
+          <w:tcPr>
+            <w:tcW w:w="4675" w:type="dxa"/>
+          </w:tcPr>
+          <w:p>
+            <w:pPr>
+              <w:rPr>
+                <w:b/>
+              </w:rPr>
+            </w:pPr>
+            <w:r>
+              <w:rPr>
+                <w:b/>
+              </w:rPr>
+              <w:t xml:space="preserve">PORT </w:t>
+            </w:r>
+            <w:r>
+              <w:rPr>
+                <w:b/>
+              </w:rPr>
+              <w:t>10</w:t>
+            </w:r>
+          </w:p>
+        </w:tc>
+        <w:tc>
+          <w:tcPr>
+            <w:tcW w:w="4675" w:type="dxa"/>
+          </w:tcPr>
+          <w:p>
+            <w:pPr>
+              <w:rPr>
+                <w:b/>
+              </w:rPr>
+            </w:pPr>
+            <w:r>
+              <w:rPr>
+                <w:b/>
+              </w:rPr>
+              <w:t>Function</w:t>
+            </w:r>
+          </w:p>
+        </w:tc>
+      </w:tr>
+      <w:tr>
+        <w:tc>
+          <w:tcPr>
+            <w:tcW w:w="4675" w:type="dxa"/>
+          </w:tcPr>
+          <w:p>
+            <w:r>
+              <w:t>P</w:t>
+            </w:r>
+            <w:r>
+              <w:t>10</w:t>
+            </w:r>
+            <w:r>
+              <w:t>.0</w:t>
+            </w:r>
+          </w:p>
+        </w:tc>
+        <w:tc>
+          <w:tcPr>
+            <w:tcW w:w="4675" w:type="dxa"/>
+          </w:tcPr>
+          <w:p/>
+        </w:tc>
+      </w:tr>
+      <w:tr>
+        <w:tc>
+          <w:tcPr>
+            <w:tcW w:w="4675" w:type="dxa"/>
+          </w:tcPr>
+          <w:p>
+            <w:r>
+              <w:t>P</w:t>
+            </w:r>
+            <w:r>
+              <w:t>10</w:t>
+            </w:r>
+            <w:r>
+              <w:t>.1</w:t>
+            </w:r>
+          </w:p>
+        </w:tc>
+        <w:tc>
+          <w:tcPr>
+            <w:tcW w:w="4675" w:type="dxa"/>
+          </w:tcPr>
+          <w:p/>
+        </w:tc>
+      </w:tr>
+      <w:tr>
+        <w:tc>
+          <w:tcPr>
+            <w:tcW w:w="4675" w:type="dxa"/>
+          </w:tcPr>
+          <w:p>
+            <w:r>
+              <w:t>P</w:t>
+            </w:r>
+            <w:r>
+              <w:t>10</w:t>
+            </w:r>
+            <w:r>
+              <w:t>.2</w:t>
+            </w:r>
+          </w:p>
+        </w:tc>
+        <w:tc>
+          <w:tcPr>
+            <w:tcW w:w="4675" w:type="dxa"/>
+          </w:tcPr>
+          <w:p>
+            <w:r>
+              <w:t>Stepper 3 RESET</w:t>
+            </w:r>
+          </w:p>
+        </w:tc>
+      </w:tr>
+      <w:tr>
+        <w:tc>
+          <w:tcPr>
+            <w:tcW w:w="4675" w:type="dxa"/>
+          </w:tcPr>
+          <w:p>
+            <w:r>
+              <w:t>P</w:t>
+            </w:r>
+            <w:r>
+              <w:t>10</w:t>
+            </w:r>
+            <w:r>
+              <w:t>.3</w:t>
+            </w:r>
+          </w:p>
+        </w:tc>
+        <w:tc>
+          <w:tcPr>
+            <w:tcW w:w="4675" w:type="dxa"/>
+          </w:tcPr>
+          <w:p/>
+        </w:tc>
+      </w:tr>
+      <w:tr>
+        <w:tc>
+          <w:tcPr>
+            <w:tcW w:w="4675" w:type="dxa"/>
+          </w:tcPr>
+          <w:p>
+            <w:r>
+              <w:t>P</w:t>
+            </w:r>
+            <w:r>
+              <w:t>10</w:t>
+            </w:r>
+            <w:r>
+              <w:t>.4</w:t>
+            </w:r>
+          </w:p>
+        </w:tc>
+        <w:tc>
+          <w:tcPr>
+            <w:tcW w:w="4675" w:type="dxa"/>
+          </w:tcPr>
+          <w:p/>
+        </w:tc>
+      </w:tr>
+      <w:tr>
+        <w:tc>
+          <w:tcPr>
+            <w:tcW w:w="4675" w:type="dxa"/>
+          </w:tcPr>
+          <w:p>
+            <w:r>
+              <w:t>P</w:t>
+            </w:r>
+            <w:r>
+              <w:t>10</w:t>
+            </w:r>
+            <w:r>
+              <w:t>.5</w:t>
+            </w:r>
+          </w:p>
+        </w:tc>
+        <w:tc>
+          <w:tcPr>
+            <w:tcW w:w="4675" w:type="dxa"/>
+          </w:tcPr>
+          <w:p/>
+        </w:tc>
+      </w:tr>
+      <w:tr>
+        <w:tc>
+          <w:tcPr>
+            <w:tcW w:w="4675" w:type="dxa"/>
+          </w:tcPr>
+          <w:p>
+            <w:r>
+              <w:t>P</w:t>
+            </w:r>
+            <w:r>
+              <w:t>10</w:t>
+            </w:r>
+            <w:r>
+              <w:t>.6</w:t>
+            </w:r>
+          </w:p>
+        </w:tc>
+        <w:tc>
+          <w:tcPr>
+            <w:tcW w:w="4675" w:type="dxa"/>
+          </w:tcPr>
+          <w:p/>
+        </w:tc>
+      </w:tr>
+      <w:tr>
+        <w:tc>
+          <w:tcPr>
+            <w:tcW w:w="4675" w:type="dxa"/>
+          </w:tcPr>
+          <w:p>
+            <w:r>
+              <w:t>P</w:t>
+            </w:r>
+            <w:r>
+              <w:t>10</w:t>
+            </w:r>
+            <w:r>
+              <w:t>.7</w:t>
+            </w:r>
+          </w:p>
+        </w:tc>
+        <w:tc>
+          <w:tcPr>
+            <w:tcW w:w="4675" w:type="dxa"/>
+          </w:tcPr>
+          <w:p/>
+        </w:tc>
+      </w:tr>
+    </w:tbl>
+    <w:p/>
+    <w:p/>
+    <w:p/>
+    <w:p>
+      <w:r>
+        <w:br w:type="page"/>
+      </w:r>
+    </w:p>
+    <w:p>
+      <w:pPr>
+        <w:pStyle w:val="Heading1"/>
+      </w:pPr>
+      <w:r>
+        <w:lastRenderedPageBreak/>
+        <w:t>PORTS GROUPED BY FUNCTION</w:t>
+      </w:r>
+    </w:p>
+    <w:p>
+      <w:bookmarkStart w:id="0" w:name="_GoBack"/>
+      <w:bookmarkEnd w:id="0"/>
+    </w:p>
+    <w:tbl>
+      <w:tblPr>
+        <w:tblStyle w:val="TableGrid"/>
+        <w:tblW w:w="0" w:type="auto"/>
+        <w:tblLook w:val="04A0" w:firstRow="1" w:lastRow="0" w:firstColumn="1" w:lastColumn="0" w:noHBand="0" w:noVBand="1"/>
+      </w:tblPr>
+      <w:tblGrid>
+        <w:gridCol w:w="4675"/>
+        <w:gridCol w:w="4675"/>
+      </w:tblGrid>
+      <w:tr>
+        <w:tc>
+          <w:tcPr>
+            <w:tcW w:w="4675" w:type="dxa"/>
+          </w:tcPr>
+          <w:p>
+            <w:pPr>
+              <w:rPr>
+                <w:b/>
+              </w:rPr>
+            </w:pPr>
+            <w:r>
+              <w:rPr>
+                <w:b/>
+              </w:rPr>
               <w:t xml:space="preserve">Stepper </w:t>
             </w:r>
             <w:r>
@@ -142,15 +2670,7 @@
             <w:tcW w:w="4675" w:type="dxa"/>
           </w:tcPr>
           <w:p>
-            <w:pPr>
-              <w:rPr>
-                <w:highlight w:val="yellow"/>
-              </w:rPr>
-            </w:pPr>
-            <w:r>
-              <w:rPr>
-                <w:highlight w:val="yellow"/>
-              </w:rPr>
+            <w:r>
               <w:t>M0</w:t>
             </w:r>
           </w:p>
@@ -160,15 +2680,7 @@
             <w:tcW w:w="4675" w:type="dxa"/>
           </w:tcPr>
           <w:p>
-            <w:pPr>
-              <w:rPr>
-                <w:highlight w:val="yellow"/>
-              </w:rPr>
-            </w:pPr>
-            <w:r>
-              <w:rPr>
-                <w:highlight w:val="yellow"/>
-              </w:rPr>
+            <w:r>
               <w:t>P3.0</w:t>
             </w:r>
           </w:p>
@@ -180,15 +2692,7 @@
             <w:tcW w:w="4675" w:type="dxa"/>
           </w:tcPr>
           <w:p>
-            <w:pPr>
-              <w:rPr>
-                <w:highlight w:val="yellow"/>
-              </w:rPr>
-            </w:pPr>
-            <w:r>
-              <w:rPr>
-                <w:highlight w:val="yellow"/>
-              </w:rPr>
+            <w:r>
               <w:t>M1</w:t>
             </w:r>
           </w:p>
@@ -198,15 +2702,7 @@
             <w:tcW w:w="4675" w:type="dxa"/>
           </w:tcPr>
           <w:p>
-            <w:pPr>
-              <w:rPr>
-                <w:highlight w:val="yellow"/>
-              </w:rPr>
-            </w:pPr>
-            <w:r>
-              <w:rPr>
-                <w:highlight w:val="yellow"/>
-              </w:rPr>
+            <w:r>
               <w:t>P2.5</w:t>
             </w:r>
           </w:p>
@@ -218,15 +2714,7 @@
             <w:tcW w:w="4675" w:type="dxa"/>
           </w:tcPr>
           <w:p>
-            <w:pPr>
-              <w:rPr>
-                <w:highlight w:val="yellow"/>
-              </w:rPr>
-            </w:pPr>
-            <w:r>
-              <w:rPr>
-                <w:highlight w:val="yellow"/>
-              </w:rPr>
+            <w:r>
               <w:t>M2</w:t>
             </w:r>
           </w:p>
@@ -236,15 +2724,7 @@
             <w:tcW w:w="4675" w:type="dxa"/>
           </w:tcPr>
           <w:p>
-            <w:pPr>
-              <w:rPr>
-                <w:highlight w:val="yellow"/>
-              </w:rPr>
-            </w:pPr>
-            <w:r>
-              <w:rPr>
-                <w:highlight w:val="yellow"/>
-              </w:rPr>
+            <w:r>
               <w:t>P1.6</w:t>
             </w:r>
           </w:p>
@@ -416,7 +2896,19 @@
               <w:rPr>
                 <w:highlight w:val="yellow"/>
               </w:rPr>
-              <w:t>P3.7</w:t>
+              <w:t>P</w:t>
+            </w:r>
+            <w:r>
+              <w:rPr>
+                <w:highlight w:val="yellow"/>
+              </w:rPr>
+              <w:t>1</w:t>
+            </w:r>
+            <w:r>
+              <w:rPr>
+                <w:highlight w:val="yellow"/>
+              </w:rPr>
+              <w:t>.7</w:t>
             </w:r>
           </w:p>
         </w:tc>
@@ -454,7 +2946,25 @@
               <w:rPr>
                 <w:highlight w:val="yellow"/>
               </w:rPr>
-              <w:t>P3.5</w:t>
+              <w:t>P</w:t>
+            </w:r>
+            <w:r>
+              <w:rPr>
+                <w:highlight w:val="yellow"/>
+              </w:rPr>
+              <w:t>5</w:t>
+            </w:r>
+            <w:r>
+              <w:rPr>
+                <w:highlight w:val="yellow"/>
+              </w:rPr>
+              <w:t>.</w:t>
+            </w:r>
+            <w:r>
+              <w:rPr>
+                <w:highlight w:val="yellow"/>
+              </w:rPr>
+              <w:t>0</w:t>
             </w:r>
           </w:p>
         </w:tc>
@@ -492,7 +3002,236 @@
               <w:rPr>
                 <w:highlight w:val="yellow"/>
               </w:rPr>
-              <w:t>P3.6</w:t>
+              <w:t>P</w:t>
+            </w:r>
+            <w:r>
+              <w:rPr>
+                <w:highlight w:val="yellow"/>
+              </w:rPr>
+              <w:t>5</w:t>
+            </w:r>
+            <w:r>
+              <w:rPr>
+                <w:highlight w:val="yellow"/>
+              </w:rPr>
+              <w:t>.</w:t>
+            </w:r>
+            <w:r>
+              <w:rPr>
+                <w:highlight w:val="yellow"/>
+              </w:rPr>
+              <w:t>2</w:t>
+            </w:r>
+          </w:p>
+        </w:tc>
+      </w:tr>
+    </w:tbl>
+    <w:p/>
+    <w:p/>
+    <w:tbl>
+      <w:tblPr>
+        <w:tblStyle w:val="TableGrid"/>
+        <w:tblW w:w="0" w:type="auto"/>
+        <w:tblLook w:val="04A0" w:firstRow="1" w:lastRow="0" w:firstColumn="1" w:lastColumn="0" w:noHBand="0" w:noVBand="1"/>
+      </w:tblPr>
+      <w:tblGrid>
+        <w:gridCol w:w="4675"/>
+        <w:gridCol w:w="4675"/>
+      </w:tblGrid>
+      <w:tr>
+        <w:tc>
+          <w:tcPr>
+            <w:tcW w:w="4675" w:type="dxa"/>
+          </w:tcPr>
+          <w:p>
+            <w:pPr>
+              <w:rPr>
+                <w:b/>
+              </w:rPr>
+            </w:pPr>
+            <w:r>
+              <w:rPr>
+                <w:b/>
+              </w:rPr>
+              <w:t xml:space="preserve">Stepper </w:t>
+            </w:r>
+            <w:r>
+              <w:rPr>
+                <w:b/>
+              </w:rPr>
+              <w:t>2</w:t>
+            </w:r>
+          </w:p>
+        </w:tc>
+        <w:tc>
+          <w:tcPr>
+            <w:tcW w:w="4675" w:type="dxa"/>
+          </w:tcPr>
+          <w:p>
+            <w:r>
+              <w:t>Port</w:t>
+            </w:r>
+          </w:p>
+        </w:tc>
+      </w:tr>
+      <w:tr>
+        <w:tc>
+          <w:tcPr>
+            <w:tcW w:w="4675" w:type="dxa"/>
+          </w:tcPr>
+          <w:p>
+            <w:r>
+              <w:t>STEP</w:t>
+            </w:r>
+          </w:p>
+        </w:tc>
+        <w:tc>
+          <w:tcPr>
+            <w:tcW w:w="4675" w:type="dxa"/>
+          </w:tcPr>
+          <w:p>
+            <w:r>
+              <w:t>P8.2</w:t>
+            </w:r>
+          </w:p>
+        </w:tc>
+      </w:tr>
+      <w:tr>
+        <w:tc>
+          <w:tcPr>
+            <w:tcW w:w="4675" w:type="dxa"/>
+          </w:tcPr>
+          <w:p>
+            <w:r>
+              <w:t>DIR</w:t>
+            </w:r>
+          </w:p>
+        </w:tc>
+        <w:tc>
+          <w:tcPr>
+            <w:tcW w:w="4675" w:type="dxa"/>
+          </w:tcPr>
+          <w:p/>
+        </w:tc>
+      </w:tr>
+      <w:tr>
+        <w:tc>
+          <w:tcPr>
+            <w:tcW w:w="4675" w:type="dxa"/>
+          </w:tcPr>
+          <w:p>
+            <w:r>
+              <w:t>SLEEP</w:t>
+            </w:r>
+          </w:p>
+        </w:tc>
+        <w:tc>
+          <w:tcPr>
+            <w:tcW w:w="4675" w:type="dxa"/>
+          </w:tcPr>
+          <w:p>
+            <w:r>
+              <w:t>P5.1</w:t>
+            </w:r>
+          </w:p>
+        </w:tc>
+      </w:tr>
+      <w:tr>
+        <w:tc>
+          <w:tcPr>
+            <w:tcW w:w="4675" w:type="dxa"/>
+          </w:tcPr>
+          <w:p>
+            <w:r>
+              <w:t>RESET</w:t>
+            </w:r>
+          </w:p>
+        </w:tc>
+        <w:tc>
+          <w:tcPr>
+            <w:tcW w:w="4675" w:type="dxa"/>
+          </w:tcPr>
+          <w:p>
+            <w:r>
+              <w:t>P2.3</w:t>
+            </w:r>
+          </w:p>
+        </w:tc>
+      </w:tr>
+      <w:tr>
+        <w:tc>
+          <w:tcPr>
+            <w:tcW w:w="4675" w:type="dxa"/>
+          </w:tcPr>
+          <w:p>
+            <w:r>
+              <w:t>M0</w:t>
+            </w:r>
+          </w:p>
+        </w:tc>
+        <w:tc>
+          <w:tcPr>
+            <w:tcW w:w="4675" w:type="dxa"/>
+          </w:tcPr>
+          <w:p>
+            <w:r>
+              <w:t>P</w:t>
+            </w:r>
+            <w:r>
+              <w:t>4.</w:t>
+            </w:r>
+            <w:r>
+              <w:t>5</w:t>
+            </w:r>
+          </w:p>
+        </w:tc>
+      </w:tr>
+      <w:tr>
+        <w:tc>
+          <w:tcPr>
+            <w:tcW w:w="4675" w:type="dxa"/>
+          </w:tcPr>
+          <w:p>
+            <w:r>
+              <w:t>M1</w:t>
+            </w:r>
+          </w:p>
+        </w:tc>
+        <w:tc>
+          <w:tcPr>
+            <w:tcW w:w="4675" w:type="dxa"/>
+          </w:tcPr>
+          <w:p>
+            <w:r>
+              <w:t>P</w:t>
+            </w:r>
+            <w:r>
+              <w:t>5.4</w:t>
+            </w:r>
+          </w:p>
+        </w:tc>
+      </w:tr>
+      <w:tr>
+        <w:tc>
+          <w:tcPr>
+            <w:tcW w:w="4675" w:type="dxa"/>
+          </w:tcPr>
+          <w:p>
+            <w:r>
+              <w:t>M2</w:t>
+            </w:r>
+          </w:p>
+        </w:tc>
+        <w:tc>
+          <w:tcPr>
+            <w:tcW w:w="4675" w:type="dxa"/>
+          </w:tcPr>
+          <w:p>
+            <w:r>
+              <w:t>P</w:t>
+            </w:r>
+            <w:r>
+              <w:t>5.5</w:t>
             </w:r>
           </w:p>
         </w:tc>
@@ -530,7 +3269,7 @@
               <w:rPr>
                 <w:b/>
               </w:rPr>
-              <w:t>2</w:t>
+              <w:t>3</w:t>
             </w:r>
           </w:p>
         </w:tc>
@@ -562,7 +3301,7 @@
           </w:tcPr>
           <w:p>
             <w:r>
-              <w:t>P8.2</w:t>
+              <w:t>P7.5</w:t>
             </w:r>
           </w:p>
         </w:tc>
@@ -602,7 +3341,7 @@
           </w:tcPr>
           <w:p>
             <w:r>
-              <w:t>P5.1</w:t>
+              <w:t>P9.2</w:t>
             </w:r>
           </w:p>
         </w:tc>
@@ -624,131 +3363,37 @@
           </w:tcPr>
           <w:p>
             <w:r>
-              <w:t>P2.3</w:t>
-            </w:r>
-          </w:p>
-        </w:tc>
-      </w:tr>
-      <w:tr>
-        <w:tc>
-          <w:tcPr>
-            <w:tcW w:w="4675" w:type="dxa"/>
-          </w:tcPr>
-          <w:p>
-            <w:pPr>
-              <w:rPr>
-                <w:highlight w:val="yellow"/>
-              </w:rPr>
-            </w:pPr>
-            <w:r>
-              <w:rPr>
-                <w:highlight w:val="yellow"/>
-              </w:rPr>
-              <w:t>M0</w:t>
-            </w:r>
-          </w:p>
-        </w:tc>
-        <w:tc>
-          <w:tcPr>
-            <w:tcW w:w="4675" w:type="dxa"/>
-          </w:tcPr>
-          <w:p>
-            <w:pPr>
-              <w:rPr>
-                <w:highlight w:val="yellow"/>
-              </w:rPr>
-            </w:pPr>
-            <w:r>
-              <w:rPr>
-                <w:highlight w:val="yellow"/>
-              </w:rPr>
-              <w:t>4.</w:t>
-            </w:r>
-            <w:r>
-              <w:rPr>
-                <w:highlight w:val="yellow"/>
-              </w:rPr>
-              <w:t>5</w:t>
-            </w:r>
-            <w:bookmarkStart w:id="0" w:name="_GoBack"/>
-            <w:bookmarkEnd w:id="0"/>
-          </w:p>
-        </w:tc>
-      </w:tr>
-      <w:tr>
-        <w:tc>
-          <w:tcPr>
-            <w:tcW w:w="4675" w:type="dxa"/>
-          </w:tcPr>
-          <w:p>
-            <w:pPr>
-              <w:rPr>
-                <w:highlight w:val="yellow"/>
-              </w:rPr>
-            </w:pPr>
-            <w:r>
-              <w:rPr>
-                <w:highlight w:val="yellow"/>
-              </w:rPr>
-              <w:t>M1</w:t>
-            </w:r>
-          </w:p>
-        </w:tc>
-        <w:tc>
-          <w:tcPr>
-            <w:tcW w:w="4675" w:type="dxa"/>
-          </w:tcPr>
-          <w:p>
-            <w:pPr>
-              <w:rPr>
-                <w:highlight w:val="yellow"/>
-              </w:rPr>
-            </w:pPr>
-            <w:r>
-              <w:rPr>
-                <w:highlight w:val="yellow"/>
-              </w:rPr>
-              <w:t>5.4</w:t>
-            </w:r>
-          </w:p>
-        </w:tc>
-      </w:tr>
-      <w:tr>
-        <w:tc>
-          <w:tcPr>
-            <w:tcW w:w="4675" w:type="dxa"/>
-          </w:tcPr>
-          <w:p>
-            <w:pPr>
-              <w:rPr>
-                <w:highlight w:val="yellow"/>
-              </w:rPr>
-            </w:pPr>
-            <w:r>
-              <w:rPr>
-                <w:highlight w:val="yellow"/>
-              </w:rPr>
-              <w:t>M2</w:t>
-            </w:r>
-          </w:p>
-        </w:tc>
-        <w:tc>
-          <w:tcPr>
-            <w:tcW w:w="4675" w:type="dxa"/>
-          </w:tcPr>
-          <w:p>
-            <w:pPr>
-              <w:rPr>
-                <w:highlight w:val="yellow"/>
-              </w:rPr>
-            </w:pPr>
-            <w:r>
-              <w:rPr>
-                <w:highlight w:val="yellow"/>
-              </w:rPr>
-              <w:t>5.5</w:t>
-            </w:r>
-          </w:p>
+              <w:t>P10.2</w:t>
+            </w:r>
+          </w:p>
+        </w:tc>
+      </w:tr>
+      <w:tr>
+        <w:tc>
+          <w:tcPr>
+            <w:tcW w:w="4675" w:type="dxa"/>
+          </w:tcPr>
+          <w:p/>
+        </w:tc>
+        <w:tc>
+          <w:tcPr>
+            <w:tcW w:w="4675" w:type="dxa"/>
+          </w:tcPr>
+          <w:p/>
+        </w:tc>
+      </w:tr>
+      <w:tr>
+        <w:tc>
+          <w:tcPr>
+            <w:tcW w:w="4675" w:type="dxa"/>
+          </w:tcPr>
+          <w:p/>
+        </w:tc>
+        <w:tc>
+          <w:tcPr>
+            <w:tcW w:w="4675" w:type="dxa"/>
+          </w:tcPr>
+          <w:p/>
         </w:tc>
       </w:tr>
     </w:tbl>
@@ -778,158 +3423,6 @@
               <w:rPr>
                 <w:b/>
               </w:rPr>
-              <w:t xml:space="preserve">Stepper </w:t>
-            </w:r>
-            <w:r>
-              <w:rPr>
-                <w:b/>
-              </w:rPr>
-              <w:t>3</w:t>
-            </w:r>
-          </w:p>
-        </w:tc>
-        <w:tc>
-          <w:tcPr>
-            <w:tcW w:w="4675" w:type="dxa"/>
-          </w:tcPr>
-          <w:p>
-            <w:r>
-              <w:t>Port</w:t>
-            </w:r>
-          </w:p>
-        </w:tc>
-      </w:tr>
-      <w:tr>
-        <w:tc>
-          <w:tcPr>
-            <w:tcW w:w="4675" w:type="dxa"/>
-          </w:tcPr>
-          <w:p>
-            <w:r>
-              <w:t>STEP</w:t>
-            </w:r>
-          </w:p>
-        </w:tc>
-        <w:tc>
-          <w:tcPr>
-            <w:tcW w:w="4675" w:type="dxa"/>
-          </w:tcPr>
-          <w:p>
-            <w:r>
-              <w:t>P7.5</w:t>
-            </w:r>
-          </w:p>
-        </w:tc>
-      </w:tr>
-      <w:tr>
-        <w:tc>
-          <w:tcPr>
-            <w:tcW w:w="4675" w:type="dxa"/>
-          </w:tcPr>
-          <w:p>
-            <w:r>
-              <w:t>DIR</w:t>
-            </w:r>
-          </w:p>
-        </w:tc>
-        <w:tc>
-          <w:tcPr>
-            <w:tcW w:w="4675" w:type="dxa"/>
-          </w:tcPr>
-          <w:p/>
-        </w:tc>
-      </w:tr>
-      <w:tr>
-        <w:tc>
-          <w:tcPr>
-            <w:tcW w:w="4675" w:type="dxa"/>
-          </w:tcPr>
-          <w:p>
-            <w:r>
-              <w:t>SLEEP</w:t>
-            </w:r>
-          </w:p>
-        </w:tc>
-        <w:tc>
-          <w:tcPr>
-            <w:tcW w:w="4675" w:type="dxa"/>
-          </w:tcPr>
-          <w:p/>
-        </w:tc>
-      </w:tr>
-      <w:tr>
-        <w:tc>
-          <w:tcPr>
-            <w:tcW w:w="4675" w:type="dxa"/>
-          </w:tcPr>
-          <w:p>
-            <w:r>
-              <w:t>RESET</w:t>
-            </w:r>
-          </w:p>
-        </w:tc>
-        <w:tc>
-          <w:tcPr>
-            <w:tcW w:w="4675" w:type="dxa"/>
-          </w:tcPr>
-          <w:p/>
-        </w:tc>
-      </w:tr>
-      <w:tr>
-        <w:tc>
-          <w:tcPr>
-            <w:tcW w:w="4675" w:type="dxa"/>
-          </w:tcPr>
-          <w:p/>
-        </w:tc>
-        <w:tc>
-          <w:tcPr>
-            <w:tcW w:w="4675" w:type="dxa"/>
-          </w:tcPr>
-          <w:p/>
-        </w:tc>
-      </w:tr>
-      <w:tr>
-        <w:tc>
-          <w:tcPr>
-            <w:tcW w:w="4675" w:type="dxa"/>
-          </w:tcPr>
-          <w:p/>
-        </w:tc>
-        <w:tc>
-          <w:tcPr>
-            <w:tcW w:w="4675" w:type="dxa"/>
-          </w:tcPr>
-          <w:p/>
-        </w:tc>
-      </w:tr>
-    </w:tbl>
-    <w:p/>
-    <w:tbl>
-      <w:tblPr>
-        <w:tblStyle w:val="TableGrid"/>
-        <w:tblW w:w="0" w:type="auto"/>
-        <w:tblLook w:val="04A0" w:firstRow="1" w:lastRow="0" w:firstColumn="1" w:lastColumn="0" w:noHBand="0" w:noVBand="1"/>
-      </w:tblPr>
-      <w:tblGrid>
-        <w:gridCol w:w="4675"/>
-        <w:gridCol w:w="4675"/>
-      </w:tblGrid>
-      <w:tr>
-        <w:tc>
-          <w:tcPr>
-            <w:tcW w:w="4675" w:type="dxa"/>
-          </w:tcPr>
-          <w:p>
-            <w:pPr>
-              <w:rPr>
-                <w:b/>
-              </w:rPr>
-            </w:pPr>
-            <w:r>
-              <w:rPr>
-                <w:b/>
-              </w:rPr>
               <w:t>LEDs</w:t>
             </w:r>
           </w:p>
@@ -970,6 +3463,7 @@
           </w:tcPr>
           <w:p>
             <w:r>
+              <w:lastRenderedPageBreak/>
               <w:t>Red LED</w:t>
             </w:r>
           </w:p>
@@ -1439,6 +3933,27 @@
     <w:name w:val="Normal"/>
     <w:qFormat/>
   </w:style>
+  <w:style w:type="paragraph" w:styleId="Heading1">
+    <w:name w:val="heading 1"/>
+    <w:basedOn w:val="Normal"/>
+    <w:next w:val="Normal"/>
+    <w:link w:val="Heading1Char"/>
+    <w:uiPriority w:val="9"/>
+    <w:qFormat/>
+    <w:rsid w:val="002A4F0C"/>
+    <w:pPr>
+      <w:keepNext/>
+      <w:keepLines/>
+      <w:spacing w:before="240" w:after="0"/>
+      <w:outlineLvl w:val="0"/>
+    </w:pPr>
+    <w:rPr>
+      <w:rFonts w:asciiTheme="majorHAnsi" w:eastAsiaTheme="majorEastAsia" w:hAnsiTheme="majorHAnsi" w:cstheme="majorBidi"/>
+      <w:color w:val="2F5496" w:themeColor="accent1" w:themeShade="BF"/>
+      <w:sz w:val="32"/>
+      <w:szCs w:val="32"/>
+    </w:rPr>
+  </w:style>
   <w:style w:type="character" w:default="1" w:styleId="DefaultParagraphFont">
     <w:name w:val="Default Paragraph Font"/>
     <w:uiPriority w:val="1"/>
@@ -1484,6 +3999,19 @@
         <w:insideV w:val="single" w:sz="4" w:space="0" w:color="auto"/>
       </w:tblBorders>
     </w:tblPr>
+  </w:style>
+  <w:style w:type="character" w:customStyle="1" w:styleId="Heading1Char">
+    <w:name w:val="Heading 1 Char"/>
+    <w:basedOn w:val="DefaultParagraphFont"/>
+    <w:link w:val="Heading1"/>
+    <w:uiPriority w:val="9"/>
+    <w:rsid w:val="002A4F0C"/>
+    <w:rPr>
+      <w:rFonts w:asciiTheme="majorHAnsi" w:eastAsiaTheme="majorEastAsia" w:hAnsiTheme="majorHAnsi" w:cstheme="majorBidi"/>
+      <w:color w:val="2F5496" w:themeColor="accent1" w:themeShade="BF"/>
+      <w:sz w:val="32"/>
+      <w:szCs w:val="32"/>
+    </w:rPr>
   </w:style>
 </w:styles>
 </file>

</xml_diff>